<commit_message>
Actualización de reporte 26 Dic
</commit_message>
<xml_diff>
--- a/Agente jugador Othello.docx
+++ b/Agente jugador Othello.docx
@@ -1,6 +1,6 @@
 
 <file path=word/document.xml><?xml version="1.0" encoding="utf-8"?>
-<w:document xmlns:ve="http://schemas.openxmlformats.org/markup-compatibility/2006" xmlns:o="urn:schemas-microsoft-com:office:office" xmlns:r="http://schemas.openxmlformats.org/officeDocument/2006/relationships" xmlns:m="http://schemas.openxmlformats.org/officeDocument/2006/math" xmlns:v="urn:schemas-microsoft-com:vml" xmlns:wp="http://schemas.openxmlformats.org/drawingml/2006/wordprocessingDrawing" xmlns:w10="urn:schemas-microsoft-com:office:word" xmlns:w="http://schemas.openxmlformats.org/wordprocessingml/2006/main" xmlns:wne="http://schemas.microsoft.com/office/word/2006/wordml">
+<w:document xmlns:wpc="http://schemas.microsoft.com/office/word/2010/wordprocessingCanvas" xmlns:cx="http://schemas.microsoft.com/office/drawing/2014/chartex" xmlns:cx1="http://schemas.microsoft.com/office/drawing/2015/9/8/chartex" xmlns:cx2="http://schemas.microsoft.com/office/drawing/2015/10/21/chartex" xmlns:cx3="http://schemas.microsoft.com/office/drawing/2016/5/9/chartex" xmlns:cx4="http://schemas.microsoft.com/office/drawing/2016/5/10/chartex" xmlns:cx5="http://schemas.microsoft.com/office/drawing/2016/5/11/chartex" xmlns:cx6="http://schemas.microsoft.com/office/drawing/2016/5/12/chartex" xmlns:cx7="http://schemas.microsoft.com/office/drawing/2016/5/13/chartex" xmlns:cx8="http://schemas.microsoft.com/office/drawing/2016/5/14/chartex" xmlns:mc="http://schemas.openxmlformats.org/markup-compatibility/2006" xmlns:aink="http://schemas.microsoft.com/office/drawing/2016/ink" xmlns:am3d="http://schemas.microsoft.com/office/drawing/2017/model3d" xmlns:o="urn:schemas-microsoft-com:office:office" xmlns:r="http://schemas.openxmlformats.org/officeDocument/2006/relationships" xmlns:m="http://schemas.openxmlformats.org/officeDocument/2006/math" xmlns:v="urn:schemas-microsoft-com:vml" xmlns:wp14="http://schemas.microsoft.com/office/word/2010/wordprocessingDrawing" xmlns:wp="http://schemas.openxmlformats.org/drawingml/2006/wordprocessingDrawing" xmlns:w10="urn:schemas-microsoft-com:office:word" xmlns:w="http://schemas.openxmlformats.org/wordprocessingml/2006/main" xmlns:w14="http://schemas.microsoft.com/office/word/2010/wordml" xmlns:w15="http://schemas.microsoft.com/office/word/2012/wordml" xmlns:w16cex="http://schemas.microsoft.com/office/word/2018/wordml/cex" xmlns:w16cid="http://schemas.microsoft.com/office/word/2016/wordml/cid" xmlns:w16="http://schemas.microsoft.com/office/word/2018/wordml" xmlns:w16sdtdh="http://schemas.microsoft.com/office/word/2020/wordml/sdtdatahash" xmlns:w16se="http://schemas.microsoft.com/office/word/2015/wordml/symex" xmlns:wpg="http://schemas.microsoft.com/office/word/2010/wordprocessingGroup" xmlns:wpi="http://schemas.microsoft.com/office/word/2010/wordprocessingInk" xmlns:wne="http://schemas.microsoft.com/office/word/2006/wordml" xmlns:wps="http://schemas.microsoft.com/office/word/2010/wordprocessingShape" mc:Ignorable="w14 w15 w16se w16cid w16 w16cex w16sdtdh wp14">
   <w:body>
     <w:sdt>
       <w:sdtPr>
@@ -10,13 +10,14 @@
           <w:docPartUnique/>
         </w:docPartObj>
       </w:sdtPr>
+      <w:sdtEndPr/>
       <w:sdtContent>
         <w:p>
           <w:r>
             <w:rPr>
               <w:noProof/>
             </w:rPr>
-            <w:pict>
+            <w:pict w14:anchorId="783A6676">
               <v:group id="Grupo 149" o:spid="_x0000_s1026" style="position:absolute;margin-left:0;margin-top:0;width:8in;height:95.7pt;z-index:251662336;mso-width-percent:941;mso-height-percent:121;mso-top-percent:23;mso-position-horizontal:center;mso-position-horizontal-relative:page;mso-position-vertical-relative:page;mso-width-percent:941;mso-height-percent:121;mso-top-percent:23" coordsize="73152,12161" o:gfxdata="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">
                 <v:shape id="Rectángulo 51" o:spid="_x0000_s1027" style="position:absolute;width:73152;height:11303;visibility:visible;mso-wrap-style:square;v-text-anchor:middle" coordsize="7312660,1129665" o:gfxdata="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" path="m,l7312660,r,1129665l3619500,733425,,1091565,,xe" fillcolor="#4472c4 [3204]" stroked="f" strokeweight="1pt">
                   <v:stroke joinstyle="miter"/>
@@ -33,7 +34,7 @@
             <w:rPr>
               <w:noProof/>
             </w:rPr>
-            <w:pict>
+            <w:pict w14:anchorId="7379C156">
               <v:shapetype id="_x0000_t202" coordsize="21600,21600" o:spt="202" path="m,l,21600r21600,l21600,xe">
                 <v:stroke joinstyle="miter"/>
                 <v:path gradientshapeok="t" o:connecttype="rect"/>
@@ -54,6 +55,7 @@
                         <w:dataBinding w:prefixMappings="xmlns:ns0='http://purl.org/dc/elements/1.1/' xmlns:ns1='http://schemas.openxmlformats.org/package/2006/metadata/core-properties' " w:xpath="/ns1:coreProperties[1]/ns0:creator[1]" w:storeItemID="{6C3C8BC8-F283-45AE-878A-BAB7291924A1}"/>
                         <w:text/>
                       </w:sdtPr>
+                      <w:sdtEndPr/>
                       <w:sdtContent>
                         <w:p>
                           <w:pPr>
@@ -100,6 +102,7 @@
                           <w:dataBinding w:prefixMappings="xmlns:ns0='http://schemas.microsoft.com/office/2006/coverPageProps' " w:xpath="/ns0:CoverPageProperties[1]/ns0:CompanyEmail[1]" w:storeItemID="{55AF091B-3C7A-41E3-B477-F2FDAA23CFDA}"/>
                           <w:text/>
                         </w:sdtPr>
+                        <w:sdtEndPr/>
                         <w:sdtContent>
                           <w:r>
                             <w:rPr>
@@ -122,7 +125,7 @@
             <w:rPr>
               <w:noProof/>
             </w:rPr>
-            <w:pict>
+            <w:pict w14:anchorId="20FB05D7">
               <v:shape id="Cuadro de texto 153" o:spid="_x0000_s1033" type="#_x0000_t202" style="position:absolute;margin-left:0;margin-top:0;width:8in;height:79.5pt;z-index:251661312;visibility:visible;mso-width-percent:941;mso-height-percent:100;mso-top-percent:700;mso-position-horizontal:center;mso-position-horizontal-relative:page;mso-position-vertical-relative:page;mso-width-percent:941;mso-height-percent:100;mso-top-percent:700" o:gfxdata="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" filled="f" stroked="f" strokeweight=".5pt">
                 <v:textbox style="mso-fit-shape-to-text:t" inset="126pt,0,54pt,0">
                   <w:txbxContent>
@@ -139,6 +142,7 @@
                         <w:dataBinding w:prefixMappings="xmlns:ns0='http://schemas.microsoft.com/office/2006/coverPageProps' " w:xpath="/ns0:CoverPageProperties[1]/ns0:Abstract[1]" w:storeItemID="{55AF091B-3C7A-41E3-B477-F2FDAA23CFDA}"/>
                         <w:text w:multiLine="1"/>
                       </w:sdtPr>
+                      <w:sdtEndPr/>
                       <w:sdtContent>
                         <w:p>
                           <w:pPr>
@@ -171,7 +175,7 @@
             <w:rPr>
               <w:noProof/>
             </w:rPr>
-            <w:pict>
+            <w:pict w14:anchorId="591BDDD9">
               <v:shape id="Cuadro de texto 154" o:spid="_x0000_s1032" type="#_x0000_t202" style="position:absolute;margin-left:0;margin-top:0;width:8in;height:286.5pt;z-index:251659264;visibility:visible;mso-width-percent:941;mso-height-percent:363;mso-top-percent:300;mso-position-horizontal:center;mso-position-horizontal-relative:page;mso-position-vertical-relative:page;mso-width-percent:941;mso-height-percent:363;mso-top-percent:300;v-text-anchor:bottom" o:gfxdata="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" filled="f" stroked="f" strokeweight=".5pt">
                 <v:textbox inset="126pt,0,54pt,0">
                   <w:txbxContent>
@@ -229,6 +233,7 @@
                         <w:dataBinding w:prefixMappings="xmlns:ns0='http://purl.org/dc/elements/1.1/' xmlns:ns1='http://schemas.openxmlformats.org/package/2006/metadata/core-properties' " w:xpath="/ns1:coreProperties[1]/ns0:subject[1]" w:storeItemID="{6C3C8BC8-F283-45AE-878A-BAB7291924A1}"/>
                         <w:text/>
                       </w:sdtPr>
+                      <w:sdtEndPr/>
                       <w:sdtContent>
                         <w:p>
                           <w:pPr>
@@ -289,7 +294,7 @@
       <w:sdtContent>
         <w:p>
           <w:pPr>
-            <w:pStyle w:val="TtulodeTDC"/>
+            <w:pStyle w:val="TtuloTDC"/>
           </w:pPr>
           <w:r>
             <w:rPr>
@@ -712,13 +717,13 @@
         <w:rPr>
           <w:noProof/>
         </w:rPr>
-        <w:pict>
+        <w:pict w14:anchorId="1D1AB862">
           <v:shape id="Cuadro de texto 448" o:spid="_x0000_s1029" type="#_x0000_t202" style="position:absolute;left:0;text-align:left;margin-left:271.7pt;margin-top:176.6pt;width:170.45pt;height:.05pt;z-index:251665408;visibility:visible" o:gfxdata="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" stroked="f">
             <v:textbox style="mso-fit-shape-to-text:t" inset="0,0,0,0">
               <w:txbxContent>
                 <w:p>
                   <w:pPr>
-                    <w:pStyle w:val="Epgrafe"/>
+                    <w:pStyle w:val="Descripcin"/>
                     <w:jc w:val="center"/>
                     <w:rPr>
                       <w:noProof/>
@@ -740,7 +745,7 @@
           <w:lang w:eastAsia="es-MX"/>
         </w:rPr>
         <w:drawing>
-          <wp:anchor distT="0" distB="0" distL="114300" distR="114300" simplePos="0" relativeHeight="251663360" behindDoc="0" locked="0" layoutInCell="1" allowOverlap="1">
+          <wp:anchor distT="0" distB="0" distL="114300" distR="114300" simplePos="0" relativeHeight="251663360" behindDoc="0" locked="0" layoutInCell="1" allowOverlap="1" wp14:anchorId="25204652" wp14:editId="62366C89">
             <wp:simplePos x="0" y="0"/>
             <wp:positionH relativeFrom="margin">
               <wp:posOffset>3450590</wp:posOffset>
@@ -766,7 +771,7 @@
                     <a:blip r:embed="rId10" cstate="print">
                       <a:extLst>
                         <a:ext uri="{28A0092B-C50C-407E-A947-70E740481C1C}">
-                          <a14:useLocalDpi xmlns:a14="http://schemas.microsoft.com/office/drawing/2010/main" xmlns:wps="http://schemas.microsoft.com/office/word/2010/wordprocessingShape" xmlns:wpi="http://schemas.microsoft.com/office/word/2010/wordprocessingInk" xmlns:wpg="http://schemas.microsoft.com/office/word/2010/wordprocessingGroup" xmlns:w16se="http://schemas.microsoft.com/office/word/2015/wordml/symex" xmlns:w16sdtdh="http://schemas.microsoft.com/office/word/2020/wordml/sdtdatahash" xmlns:w16="http://schemas.microsoft.com/office/word/2018/wordml" xmlns:w16cid="http://schemas.microsoft.com/office/word/2016/wordml/cid" xmlns:w16cex="http://schemas.microsoft.com/office/word/2018/wordml/cex" xmlns:w15="http://schemas.microsoft.com/office/word/2012/wordml" xmlns:w14="http://schemas.microsoft.com/office/word/2010/wordml" xmlns:w="http://schemas.openxmlformats.org/wordprocessingml/2006/main" xmlns:w10="urn:schemas-microsoft-com:office:word" xmlns:wp14="http://schemas.microsoft.com/office/word/2010/wordprocessingDrawing" xmlns:v="urn:schemas-microsoft-com:vml" xmlns:o="urn:schemas-microsoft-com:office:office" xmlns:am3d="http://schemas.microsoft.com/office/drawing/2017/model3d" xmlns:aink="http://schemas.microsoft.com/office/drawing/2016/ink" xmlns:mc="http://schemas.openxmlformats.org/markup-compatibility/2006" xmlns:cx8="http://schemas.microsoft.com/office/drawing/2016/5/14/chartex" xmlns:cx7="http://schemas.microsoft.com/office/drawing/2016/5/13/chartex" xmlns:cx6="http://schemas.microsoft.com/office/drawing/2016/5/12/chartex" xmlns:cx5="http://schemas.microsoft.com/office/drawing/2016/5/11/chartex" xmlns:cx4="http://schemas.microsoft.com/office/drawing/2016/5/10/chartex" xmlns:cx3="http://schemas.microsoft.com/office/drawing/2016/5/9/chartex" xmlns:cx2="http://schemas.microsoft.com/office/drawing/2015/10/21/chartex" xmlns:cx1="http://schemas.microsoft.com/office/drawing/2015/9/8/chartex" xmlns:cx="http://schemas.microsoft.com/office/drawing/2014/chartex" xmlns:wpc="http://schemas.microsoft.com/office/word/2010/wordprocessingCanvas" xmlns="" val="0"/>
+                          <a14:useLocalDpi xmlns:a14="http://schemas.microsoft.com/office/drawing/2010/main" val="0"/>
                         </a:ext>
                       </a:extLst>
                     </a:blip>
@@ -786,7 +791,7 @@
                     </a:ln>
                     <a:extLst>
                       <a:ext uri="{53640926-AAD7-44D8-BBD7-CCE9431645EC}">
-                        <a14:shadowObscured xmlns:a14="http://schemas.microsoft.com/office/drawing/2010/main" xmlns:wps="http://schemas.microsoft.com/office/word/2010/wordprocessingShape" xmlns:wpi="http://schemas.microsoft.com/office/word/2010/wordprocessingInk" xmlns:wpg="http://schemas.microsoft.com/office/word/2010/wordprocessingGroup" xmlns:w16se="http://schemas.microsoft.com/office/word/2015/wordml/symex" xmlns:w16sdtdh="http://schemas.microsoft.com/office/word/2020/wordml/sdtdatahash" xmlns:w16="http://schemas.microsoft.com/office/word/2018/wordml" xmlns:w16cid="http://schemas.microsoft.com/office/word/2016/wordml/cid" xmlns:w16cex="http://schemas.microsoft.com/office/word/2018/wordml/cex" xmlns:w15="http://schemas.microsoft.com/office/word/2012/wordml" xmlns:w14="http://schemas.microsoft.com/office/word/2010/wordml" xmlns:w="http://schemas.openxmlformats.org/wordprocessingml/2006/main" xmlns:w10="urn:schemas-microsoft-com:office:word" xmlns:wp14="http://schemas.microsoft.com/office/word/2010/wordprocessingDrawing" xmlns:v="urn:schemas-microsoft-com:vml" xmlns:o="urn:schemas-microsoft-com:office:office" xmlns:am3d="http://schemas.microsoft.com/office/drawing/2017/model3d" xmlns:aink="http://schemas.microsoft.com/office/drawing/2016/ink" xmlns:mc="http://schemas.openxmlformats.org/markup-compatibility/2006" xmlns:cx8="http://schemas.microsoft.com/office/drawing/2016/5/14/chartex" xmlns:cx7="http://schemas.microsoft.com/office/drawing/2016/5/13/chartex" xmlns:cx6="http://schemas.microsoft.com/office/drawing/2016/5/12/chartex" xmlns:cx5="http://schemas.microsoft.com/office/drawing/2016/5/11/chartex" xmlns:cx4="http://schemas.microsoft.com/office/drawing/2016/5/10/chartex" xmlns:cx3="http://schemas.microsoft.com/office/drawing/2016/5/9/chartex" xmlns:cx2="http://schemas.microsoft.com/office/drawing/2015/10/21/chartex" xmlns:cx1="http://schemas.microsoft.com/office/drawing/2015/9/8/chartex" xmlns:cx="http://schemas.microsoft.com/office/drawing/2014/chartex" xmlns:wpc="http://schemas.microsoft.com/office/word/2010/wordprocessingCanvas" xmlns=""/>
+                        <a14:shadowObscured xmlns:a14="http://schemas.microsoft.com/office/drawing/2010/main"/>
                       </a:ext>
                     </a:extLst>
                   </pic:spPr>
@@ -839,7 +844,7 @@
           <w:lang w:eastAsia="es-MX"/>
         </w:rPr>
         <w:drawing>
-          <wp:anchor distT="0" distB="0" distL="114300" distR="114300" simplePos="0" relativeHeight="251666432" behindDoc="0" locked="0" layoutInCell="1" allowOverlap="1">
+          <wp:anchor distT="0" distB="0" distL="114300" distR="114300" simplePos="0" relativeHeight="251666432" behindDoc="0" locked="0" layoutInCell="1" allowOverlap="1" wp14:anchorId="5CEEBF2D" wp14:editId="4E290168">
             <wp:simplePos x="0" y="0"/>
             <wp:positionH relativeFrom="margin">
               <wp:align>left</wp:align>
@@ -865,7 +870,7 @@
                     <a:blip r:embed="rId11" cstate="print">
                       <a:extLst>
                         <a:ext uri="{28A0092B-C50C-407E-A947-70E740481C1C}">
-                          <a14:useLocalDpi xmlns:a14="http://schemas.microsoft.com/office/drawing/2010/main" xmlns:wps="http://schemas.microsoft.com/office/word/2010/wordprocessingShape" xmlns:wpi="http://schemas.microsoft.com/office/word/2010/wordprocessingInk" xmlns:wpg="http://schemas.microsoft.com/office/word/2010/wordprocessingGroup" xmlns:w16se="http://schemas.microsoft.com/office/word/2015/wordml/symex" xmlns:w16sdtdh="http://schemas.microsoft.com/office/word/2020/wordml/sdtdatahash" xmlns:w16="http://schemas.microsoft.com/office/word/2018/wordml" xmlns:w16cid="http://schemas.microsoft.com/office/word/2016/wordml/cid" xmlns:w16cex="http://schemas.microsoft.com/office/word/2018/wordml/cex" xmlns:w15="http://schemas.microsoft.com/office/word/2012/wordml" xmlns:w14="http://schemas.microsoft.com/office/word/2010/wordml" xmlns:w="http://schemas.openxmlformats.org/wordprocessingml/2006/main" xmlns:w10="urn:schemas-microsoft-com:office:word" xmlns:wp14="http://schemas.microsoft.com/office/word/2010/wordprocessingDrawing" xmlns:v="urn:schemas-microsoft-com:vml" xmlns:o="urn:schemas-microsoft-com:office:office" xmlns:am3d="http://schemas.microsoft.com/office/drawing/2017/model3d" xmlns:aink="http://schemas.microsoft.com/office/drawing/2016/ink" xmlns:mc="http://schemas.openxmlformats.org/markup-compatibility/2006" xmlns:cx8="http://schemas.microsoft.com/office/drawing/2016/5/14/chartex" xmlns:cx7="http://schemas.microsoft.com/office/drawing/2016/5/13/chartex" xmlns:cx6="http://schemas.microsoft.com/office/drawing/2016/5/12/chartex" xmlns:cx5="http://schemas.microsoft.com/office/drawing/2016/5/11/chartex" xmlns:cx4="http://schemas.microsoft.com/office/drawing/2016/5/10/chartex" xmlns:cx3="http://schemas.microsoft.com/office/drawing/2016/5/9/chartex" xmlns:cx2="http://schemas.microsoft.com/office/drawing/2015/10/21/chartex" xmlns:cx1="http://schemas.microsoft.com/office/drawing/2015/9/8/chartex" xmlns:cx="http://schemas.microsoft.com/office/drawing/2014/chartex" xmlns:wpc="http://schemas.microsoft.com/office/word/2010/wordprocessingCanvas" xmlns="" val="0"/>
+                          <a14:useLocalDpi xmlns:a14="http://schemas.microsoft.com/office/drawing/2010/main" val="0"/>
                         </a:ext>
                       </a:extLst>
                     </a:blip>
@@ -885,7 +890,7 @@
                     </a:ln>
                     <a:extLst>
                       <a:ext uri="{53640926-AAD7-44D8-BBD7-CCE9431645EC}">
-                        <a14:shadowObscured xmlns:a14="http://schemas.microsoft.com/office/drawing/2010/main" xmlns:wps="http://schemas.microsoft.com/office/word/2010/wordprocessingShape" xmlns:wpi="http://schemas.microsoft.com/office/word/2010/wordprocessingInk" xmlns:wpg="http://schemas.microsoft.com/office/word/2010/wordprocessingGroup" xmlns:w16se="http://schemas.microsoft.com/office/word/2015/wordml/symex" xmlns:w16sdtdh="http://schemas.microsoft.com/office/word/2020/wordml/sdtdatahash" xmlns:w16="http://schemas.microsoft.com/office/word/2018/wordml" xmlns:w16cid="http://schemas.microsoft.com/office/word/2016/wordml/cid" xmlns:w16cex="http://schemas.microsoft.com/office/word/2018/wordml/cex" xmlns:w15="http://schemas.microsoft.com/office/word/2012/wordml" xmlns:w14="http://schemas.microsoft.com/office/word/2010/wordml" xmlns:w="http://schemas.openxmlformats.org/wordprocessingml/2006/main" xmlns:w10="urn:schemas-microsoft-com:office:word" xmlns:wp14="http://schemas.microsoft.com/office/word/2010/wordprocessingDrawing" xmlns:v="urn:schemas-microsoft-com:vml" xmlns:o="urn:schemas-microsoft-com:office:office" xmlns:am3d="http://schemas.microsoft.com/office/drawing/2017/model3d" xmlns:aink="http://schemas.microsoft.com/office/drawing/2016/ink" xmlns:mc="http://schemas.openxmlformats.org/markup-compatibility/2006" xmlns:cx8="http://schemas.microsoft.com/office/drawing/2016/5/14/chartex" xmlns:cx7="http://schemas.microsoft.com/office/drawing/2016/5/13/chartex" xmlns:cx6="http://schemas.microsoft.com/office/drawing/2016/5/12/chartex" xmlns:cx5="http://schemas.microsoft.com/office/drawing/2016/5/11/chartex" xmlns:cx4="http://schemas.microsoft.com/office/drawing/2016/5/10/chartex" xmlns:cx3="http://schemas.microsoft.com/office/drawing/2016/5/9/chartex" xmlns:cx2="http://schemas.microsoft.com/office/drawing/2015/10/21/chartex" xmlns:cx1="http://schemas.microsoft.com/office/drawing/2015/9/8/chartex" xmlns:cx="http://schemas.microsoft.com/office/drawing/2014/chartex" xmlns:wpc="http://schemas.microsoft.com/office/word/2010/wordprocessingCanvas" xmlns=""/>
+                        <a14:shadowObscured xmlns:a14="http://schemas.microsoft.com/office/drawing/2010/main"/>
                       </a:ext>
                     </a:extLst>
                   </pic:spPr>
@@ -899,13 +904,13 @@
         <w:rPr>
           <w:noProof/>
         </w:rPr>
-        <w:pict>
+        <w:pict w14:anchorId="1627C761">
           <v:shape id="Cuadro de texto 449" o:spid="_x0000_s1030" type="#_x0000_t202" style="position:absolute;left:0;text-align:left;margin-left:0;margin-top:176.75pt;width:170.05pt;height:.05pt;z-index:251668480;visibility:visible;mso-position-horizontal-relative:text;mso-position-vertical-relative:text;mso-width-relative:margin" o:gfxdata="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" stroked="f">
             <v:textbox style="mso-next-textbox:#Cuadro de texto 449;mso-fit-shape-to-text:t" inset="0,0,0,0">
               <w:txbxContent>
                 <w:p>
                   <w:pPr>
-                    <w:pStyle w:val="Epgrafe"/>
+                    <w:pStyle w:val="Descripcin"/>
                     <w:jc w:val="center"/>
                     <w:rPr>
                       <w:noProof/>
@@ -1124,7 +1129,7 @@
         <w:rPr>
           <w:noProof/>
         </w:rPr>
-        <w:pict>
+        <w:pict w14:anchorId="0F188A7D">
           <v:shape id="Cuadro de texto 136" o:spid="_x0000_s1031" type="#_x0000_t202" style="position:absolute;left:0;text-align:left;margin-left:-.05pt;margin-top:47.4pt;width:441.9pt;height:235.9pt;z-index:251670528;visibility:visible;mso-position-horizontal-relative:margin;mso-width-relative:margin;mso-height-relative:margin" o:gfxdata="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" fillcolor="#d9e2f3 [660]" stroked="f" strokeweight=".5pt">
             <v:fill opacity="35466f"/>
             <v:textbox inset="0,0,0,0">
@@ -1280,7 +1285,6 @@
                       <w:szCs w:val="18"/>
                     </w:rPr>
                   </w:pPr>
-                  <w:proofErr w:type="gramStart"/>
                   <w:r>
                     <w:rPr>
                       <w:b/>
@@ -1289,14 +1293,23 @@
                     </w:rPr>
                     <w:t>setFicha(</w:t>
                   </w:r>
-                  <w:proofErr w:type="gramEnd"/>
+                  <w:proofErr w:type="gramStart"/>
                   <w:r>
                     <w:rPr>
                       <w:b/>
                       <w:bCs/>
                       <w:color w:val="7F7F7F" w:themeColor="text1" w:themeTint="80"/>
                     </w:rPr>
-                    <w:t>x,y)</w:t>
+                    <w:t>x,y</w:t>
+                  </w:r>
+                  <w:proofErr w:type="gramEnd"/>
+                  <w:r>
+                    <w:rPr>
+                      <w:b/>
+                      <w:bCs/>
+                      <w:color w:val="7F7F7F" w:themeColor="text1" w:themeTint="80"/>
+                    </w:rPr>
+                    <w:t>)</w:t>
                   </w:r>
                   <w:r>
                     <w:rPr>
@@ -1360,7 +1373,7 @@
                       <w:bCs/>
                       <w:color w:val="7F7F7F" w:themeColor="text1" w:themeTint="80"/>
                     </w:rPr>
-                    <w:t>jugadasPosibles</w:t>
+                    <w:t>jugadasPosibles(</w:t>
                   </w:r>
                   <w:proofErr w:type="gramEnd"/>
                   <w:r>
@@ -1369,7 +1382,7 @@
                       <w:bCs/>
                       <w:color w:val="7F7F7F" w:themeColor="text1" w:themeTint="80"/>
                     </w:rPr>
-                    <w:t>()</w:t>
+                    <w:t>)</w:t>
                   </w:r>
                   <w:r>
                     <w:rPr>
@@ -1396,7 +1409,6 @@
                       <w:szCs w:val="18"/>
                     </w:rPr>
                   </w:pPr>
-                  <w:proofErr w:type="gramStart"/>
                   <w:r>
                     <w:rPr>
                       <w:b/>
@@ -1405,14 +1417,23 @@
                     </w:rPr>
                     <w:t>esJugable(</w:t>
                   </w:r>
-                  <w:proofErr w:type="gramEnd"/>
+                  <w:proofErr w:type="gramStart"/>
                   <w:r>
                     <w:rPr>
                       <w:b/>
                       <w:bCs/>
                       <w:color w:val="7F7F7F" w:themeColor="text1" w:themeTint="80"/>
                     </w:rPr>
-                    <w:t>x,y)</w:t>
+                    <w:t>x,y</w:t>
+                  </w:r>
+                  <w:proofErr w:type="gramEnd"/>
+                  <w:r>
+                    <w:rPr>
+                      <w:b/>
+                      <w:bCs/>
+                      <w:color w:val="7F7F7F" w:themeColor="text1" w:themeTint="80"/>
+                    </w:rPr>
+                    <w:t>)</w:t>
                   </w:r>
                   <w:r>
                     <w:rPr>
@@ -1487,7 +1508,7 @@
                       <w:bCs/>
                       <w:color w:val="7F7F7F" w:themeColor="text1" w:themeTint="80"/>
                     </w:rPr>
-                    <w:t>sinMovimientos</w:t>
+                    <w:t>sinMovimientos(</w:t>
                   </w:r>
                   <w:proofErr w:type="gramEnd"/>
                   <w:r>
@@ -1496,7 +1517,7 @@
                       <w:bCs/>
                       <w:color w:val="7F7F7F" w:themeColor="text1" w:themeTint="80"/>
                     </w:rPr>
-                    <w:t>()</w:t>
+                    <w:t>)</w:t>
                   </w:r>
                   <w:r>
                     <w:rPr>
@@ -1535,7 +1556,7 @@
                       <w:bCs/>
                       <w:color w:val="7F7F7F" w:themeColor="text1" w:themeTint="80"/>
                     </w:rPr>
-                    <w:t>finPartida</w:t>
+                    <w:t>finPartida(</w:t>
                   </w:r>
                   <w:proofErr w:type="gramEnd"/>
                   <w:r>
@@ -1544,7 +1565,7 @@
                       <w:bCs/>
                       <w:color w:val="7F7F7F" w:themeColor="text1" w:themeTint="80"/>
                     </w:rPr>
-                    <w:t>()</w:t>
+                    <w:t>)</w:t>
                   </w:r>
                   <w:r>
                     <w:rPr>
@@ -1705,6 +1726,7 @@
       </w:r>
       <w:bookmarkEnd w:id="3"/>
     </w:p>
+    <w:p/>
     <w:p>
       <w:pPr>
         <w:jc w:val="both"/>
@@ -1824,7 +1846,6 @@
         <w:pStyle w:val="Ttulo1"/>
       </w:pPr>
       <w:r>
-        <w:lastRenderedPageBreak/>
         <w:t>Planteamiento de la solución</w:t>
       </w:r>
     </w:p>
@@ -1968,19 +1989,7 @@
                     <w:rPr>
                       <w:rFonts w:ascii="Cambria Math" w:hAnsi="Cambria Math"/>
                     </w:rPr>
-                    <m:t>1000</m:t>
-                  </m:r>
-                  <m:r>
-                    <w:rPr>
-                      <w:rFonts w:ascii="Cambria Math" w:hAnsi="Cambria Math"/>
-                    </w:rPr>
-                    <m:t>0</m:t>
-                  </m:r>
-                  <m:r>
-                    <w:rPr>
-                      <w:rFonts w:ascii="Cambria Math" w:hAnsi="Cambria Math"/>
-                    </w:rPr>
-                    <m:t>*</m:t>
+                    <m:t>10000*</m:t>
                   </m:r>
                   <m:d>
                     <m:dPr>
@@ -1996,31 +2005,7 @@
                         <w:rPr>
                           <w:rFonts w:ascii="Cambria Math" w:hAnsi="Cambria Math"/>
                         </w:rPr>
-                        <m:t>fichas</m:t>
-                      </m:r>
-                      <m:r>
-                        <w:rPr>
-                          <w:rFonts w:ascii="Cambria Math" w:hAnsi="Cambria Math"/>
-                        </w:rPr>
-                        <m:t>A</m:t>
-                      </m:r>
-                      <m:r>
-                        <w:rPr>
-                          <w:rFonts w:ascii="Cambria Math" w:hAnsi="Cambria Math"/>
-                        </w:rPr>
-                        <m:t>gente-fichas</m:t>
-                      </m:r>
-                      <m:r>
-                        <w:rPr>
-                          <w:rFonts w:ascii="Cambria Math" w:hAnsi="Cambria Math"/>
-                        </w:rPr>
-                        <m:t>J</m:t>
-                      </m:r>
-                      <m:r>
-                        <w:rPr>
-                          <w:rFonts w:ascii="Cambria Math" w:hAnsi="Cambria Math"/>
-                        </w:rPr>
-                        <m:t>ugador</m:t>
+                        <m:t>fichasAgente-fichasJugador</m:t>
                       </m:r>
                     </m:e>
                   </m:d>
@@ -2124,11 +2109,11 @@
         <w:t xml:space="preserve"> está definida sobre el espacio de estados. Veamos ahora la definición de la función, podemos ver que el valor que retorna cambia dependiendo si se trata de un nodo terminal</w:t>
       </w:r>
       <w:r>
-        <w:t xml:space="preserve"> o no, en caso de ser un nodo terminal la función de evaluación es proporcional a la diferencia de fichas entre el agente y el oponente, si el agente </w:t>
+        <w:t xml:space="preserve"> o no, en caso de ser un nodo terminal la función de </w:t>
       </w:r>
       <w:r>
         <w:lastRenderedPageBreak/>
-        <w:t>gana entonces el resultado será positivo, en caso opuesto será negativo, notemos que si se trata de un empate, el resultado es cero. Un último detalle de la función cuando se trata de un nodo terminal es el factor de proporcionalidad, se ha asignado un valor con la intención de que el mínimo valor de obtener una victoria sea superior a cualquier valor de aplicar la función heurística a cualquier estado, dando prioridad a los caminos que conducen a una victoria dada una profundidad fija.</w:t>
+        <w:t>evaluación es proporcional a la diferencia de fichas entre el agente y el oponente, si el agente gana entonces el resultado será positivo, en caso opuesto será negativo, notemos que si se trata de un empate, el resultado es cero. Un último detalle de la función cuando se trata de un nodo terminal es el factor de proporcionalidad, se ha asignado un valor con la intención de que el mínimo valor de obtener una victoria sea superior a cualquier valor de aplicar la función heurística a cualquier estado, dando prioridad a los caminos que conducen a una victoria dada una profundidad fija.</w:t>
       </w:r>
     </w:p>
     <w:p>
@@ -2151,15 +2136,369 @@
       <w:pPr>
         <w:pStyle w:val="Ttulo1"/>
       </w:pPr>
-      <w:r>
-        <w:br w:type="page"/>
-      </w:r>
-    </w:p>
-    <w:p>
-      <w:pPr>
-        <w:jc w:val="both"/>
+    </w:p>
+    <w:p>
+      <w:pPr>
+        <w:pStyle w:val="Ttulo2"/>
+      </w:pPr>
+      <w:r>
+        <w:t xml:space="preserve">Estrategia de juego </w:t>
+      </w:r>
+      <w:r>
+        <w:t>Otello</w:t>
+      </w:r>
+    </w:p>
+    <w:p/>
+    <w:p>
+      <w:pPr>
+        <w:jc w:val="both"/>
+      </w:pPr>
+      <w:r>
+        <w:t xml:space="preserve">La experiencia adquirida por jugar Othello nos dice que un factor determinante ha sido capturar las equinas, cada partida que el oponente ha capturado las esquinas las posibilidades de ganar </w:t>
+      </w:r>
+      <w:proofErr w:type="gramStart"/>
+      <w:r>
+        <w:t>han</w:t>
+      </w:r>
+      <w:proofErr w:type="gramEnd"/>
+      <w:r>
+        <w:t xml:space="preserve"> sido</w:t>
+      </w:r>
+      <w:r>
+        <w:t xml:space="preserve"> casi nulas, por otro lado, una vez que se logran capturar las esquinas, las posibilidades de ganar aumentan, esto mejora si se captura toda una fila o columna de algún extremo. </w:t>
+      </w:r>
+      <w:r>
+        <w:t>C</w:t>
+      </w:r>
+      <w:r>
+        <w:t>on base en estas observaciones se planteará la siguiente estrategia para indicar que movimientos debe hacer un agente al jugar contra un oponente.</w:t>
+      </w:r>
+    </w:p>
+    <w:p>
+      <w:pPr>
+        <w:pStyle w:val="Ttulo3"/>
+      </w:pPr>
+      <w:r>
+        <w:t>Captura de esquinas</w:t>
+      </w:r>
+    </w:p>
+    <w:p>
+      <w:pPr>
+        <w:jc w:val="both"/>
+      </w:pPr>
+      <w:r>
+        <w:rPr>
+          <w:noProof/>
+        </w:rPr>
+        <w:drawing>
+          <wp:anchor distT="180340" distB="0" distL="215900" distR="215900" simplePos="0" relativeHeight="251653120" behindDoc="0" locked="0" layoutInCell="1" allowOverlap="1" wp14:anchorId="22F3F204" wp14:editId="3D75B16B">
+            <wp:simplePos x="0" y="0"/>
+            <wp:positionH relativeFrom="margin">
+              <wp:posOffset>3824605</wp:posOffset>
+            </wp:positionH>
+            <wp:positionV relativeFrom="paragraph">
+              <wp:posOffset>921358</wp:posOffset>
+            </wp:positionV>
+            <wp:extent cx="1792605" cy="1812290"/>
+            <wp:effectExtent l="0" t="0" r="0" b="0"/>
+            <wp:wrapSquare wrapText="bothSides"/>
+            <wp:docPr id="2" name="Imagen 2"/>
+            <wp:cNvGraphicFramePr>
+              <a:graphicFrameLocks xmlns:a="http://schemas.openxmlformats.org/drawingml/2006/main" noChangeAspect="1"/>
+            </wp:cNvGraphicFramePr>
+            <a:graphic xmlns:a="http://schemas.openxmlformats.org/drawingml/2006/main">
+              <a:graphicData uri="http://schemas.openxmlformats.org/drawingml/2006/picture">
+                <pic:pic xmlns:pic="http://schemas.openxmlformats.org/drawingml/2006/picture">
+                  <pic:nvPicPr>
+                    <pic:cNvPr id="1" name=""/>
+                    <pic:cNvPicPr/>
+                  </pic:nvPicPr>
+                  <pic:blipFill rotWithShape="1">
+                    <a:blip r:embed="rId12">
+                      <a:extLst>
+                        <a:ext uri="{28A0092B-C50C-407E-A947-70E740481C1C}">
+                          <a14:useLocalDpi xmlns:a14="http://schemas.microsoft.com/office/drawing/2010/main" val="0"/>
+                        </a:ext>
+                      </a:extLst>
+                    </a:blip>
+                    <a:srcRect l="51840" t="27603" r="38805" b="30967"/>
+                    <a:stretch/>
+                  </pic:blipFill>
+                  <pic:spPr bwMode="auto">
+                    <a:xfrm>
+                      <a:off x="0" y="0"/>
+                      <a:ext cx="1792605" cy="1812290"/>
+                    </a:xfrm>
+                    <a:prstGeom prst="rect">
+                      <a:avLst/>
+                    </a:prstGeom>
+                    <a:ln>
+                      <a:noFill/>
+                    </a:ln>
+                    <a:extLst>
+                      <a:ext uri="{53640926-AAD7-44D8-BBD7-CCE9431645EC}">
+                        <a14:shadowObscured xmlns:a14="http://schemas.microsoft.com/office/drawing/2010/main"/>
+                      </a:ext>
+                    </a:extLst>
+                  </pic:spPr>
+                </pic:pic>
+              </a:graphicData>
+            </a:graphic>
+            <wp14:sizeRelH relativeFrom="margin">
+              <wp14:pctWidth>0</wp14:pctWidth>
+            </wp14:sizeRelH>
+            <wp14:sizeRelV relativeFrom="margin">
+              <wp14:pctHeight>0</wp14:pctHeight>
+            </wp14:sizeRelV>
+          </wp:anchor>
+        </w:drawing>
+      </w:r>
+      <w:r>
+        <w:t>Capturar una esquina asegura una posición estratégica, esto se debe a dos razones, primero que una esquina capturada jamás podrá caer en manos del oponente, es decir, una vez que capturas una esquina, el oponente jamás podrá robarla. La siguiente razón para darle prioridad a las esquinas, es que estas ofrecen un buen punto de partida para capturar toda una columna o fila de un extremo, el interés en las hileras de los extremos se detallará más adelante.</w:t>
+      </w:r>
+    </w:p>
+    <w:p>
+      <w:pPr>
+        <w:jc w:val="both"/>
+      </w:pPr>
+      <w:r>
+        <w:t>El hecho de tener una esquina ofrece una ventaja también al momento de capturar una diagonal, si se consigue capturar una diagonal completa, tenemos una ficha en medio de cada fila o columna a lo largo y ancho de todo el tablero, es decir, tenemos un punto que parte por el interior a cada fila y columna de tablero, dejando expuestas gran cantidad de hileras del oponente para ser capturadas por al menos un extremo.</w:t>
+      </w:r>
+    </w:p>
+    <w:p>
+      <w:pPr>
+        <w:jc w:val="both"/>
+      </w:pPr>
+    </w:p>
+    <w:p>
+      <w:pPr>
+        <w:pStyle w:val="Ttulo3"/>
+      </w:pPr>
+      <w:r>
+        <w:lastRenderedPageBreak/>
+        <w:t>Captura de hileras en los extremos</w:t>
+      </w:r>
+    </w:p>
+    <w:p>
+      <w:pPr>
+        <w:jc w:val="both"/>
+        <w:rPr>
+          <w:noProof/>
+        </w:rPr>
+      </w:pPr>
+      <w:r>
+        <w:rPr>
+          <w:noProof/>
+        </w:rPr>
+        <w:drawing>
+          <wp:anchor distT="0" distB="0" distL="114300" distR="114300" simplePos="0" relativeHeight="251659264" behindDoc="0" locked="0" layoutInCell="1" allowOverlap="1" wp14:anchorId="4F601500" wp14:editId="18533D45">
+            <wp:simplePos x="0" y="0"/>
+            <wp:positionH relativeFrom="column">
+              <wp:posOffset>4187190</wp:posOffset>
+            </wp:positionH>
+            <wp:positionV relativeFrom="paragraph">
+              <wp:posOffset>11430</wp:posOffset>
+            </wp:positionV>
+            <wp:extent cx="1423035" cy="1459230"/>
+            <wp:effectExtent l="0" t="0" r="0" b="0"/>
+            <wp:wrapSquare wrapText="bothSides"/>
+            <wp:docPr id="6" name="Imagen 6"/>
+            <wp:cNvGraphicFramePr>
+              <a:graphicFrameLocks xmlns:a="http://schemas.openxmlformats.org/drawingml/2006/main" noChangeAspect="1"/>
+            </wp:cNvGraphicFramePr>
+            <a:graphic xmlns:a="http://schemas.openxmlformats.org/drawingml/2006/main">
+              <a:graphicData uri="http://schemas.openxmlformats.org/drawingml/2006/picture">
+                <pic:pic xmlns:pic="http://schemas.openxmlformats.org/drawingml/2006/picture">
+                  <pic:nvPicPr>
+                    <pic:cNvPr id="1" name=""/>
+                    <pic:cNvPicPr/>
+                  </pic:nvPicPr>
+                  <pic:blipFill rotWithShape="1">
+                    <a:blip r:embed="rId13" cstate="print">
+                      <a:extLst>
+                        <a:ext uri="{28A0092B-C50C-407E-A947-70E740481C1C}">
+                          <a14:useLocalDpi xmlns:a14="http://schemas.microsoft.com/office/drawing/2010/main" val="0"/>
+                        </a:ext>
+                      </a:extLst>
+                    </a:blip>
+                    <a:srcRect l="71012" t="21863" r="19747" b="36621"/>
+                    <a:stretch/>
+                  </pic:blipFill>
+                  <pic:spPr bwMode="auto">
+                    <a:xfrm>
+                      <a:off x="0" y="0"/>
+                      <a:ext cx="1423035" cy="1459230"/>
+                    </a:xfrm>
+                    <a:prstGeom prst="rect">
+                      <a:avLst/>
+                    </a:prstGeom>
+                    <a:ln>
+                      <a:noFill/>
+                    </a:ln>
+                    <a:extLst>
+                      <a:ext uri="{53640926-AAD7-44D8-BBD7-CCE9431645EC}">
+                        <a14:shadowObscured xmlns:a14="http://schemas.microsoft.com/office/drawing/2010/main"/>
+                      </a:ext>
+                    </a:extLst>
+                  </pic:spPr>
+                </pic:pic>
+              </a:graphicData>
+            </a:graphic>
+            <wp14:sizeRelH relativeFrom="margin">
+              <wp14:pctWidth>0</wp14:pctWidth>
+            </wp14:sizeRelH>
+            <wp14:sizeRelV relativeFrom="margin">
+              <wp14:pctHeight>0</wp14:pctHeight>
+            </wp14:sizeRelV>
+          </wp:anchor>
+        </w:drawing>
+      </w:r>
+      <w:r>
+        <w:t>Capturar una hilera de un extremo es una posición de suma importancia, esto se debe a que no solo es imposible recuperar alguna ficha de estas hileras, sino que ofrece un punto de partida para capturar columnas (en caso de haber capturado la fila de algún extremo) o bien, capturar las filas (si es que se capturo toda una columna de algún extremo). Dicho de otra forma, permite expandirnos hacia el extremo opuesto.</w:t>
+      </w:r>
+      <w:r>
+        <w:rPr>
+          <w:noProof/>
+        </w:rPr>
+        <w:t xml:space="preserve"> </w:t>
+      </w:r>
+    </w:p>
+    <w:p/>
+    <w:p>
+      <w:pPr>
+        <w:pStyle w:val="Ttulo3"/>
+      </w:pPr>
+      <w:r>
+        <w:t>Captura de casillas X</w:t>
+      </w:r>
+    </w:p>
+    <w:p>
+      <w:pPr>
+        <w:jc w:val="both"/>
+      </w:pPr>
+      <w:r>
+        <w:rPr>
+          <w:noProof/>
+        </w:rPr>
+        <w:drawing>
+          <wp:anchor distT="0" distB="0" distL="114300" distR="114300" simplePos="0" relativeHeight="251664384" behindDoc="0" locked="0" layoutInCell="1" allowOverlap="1" wp14:anchorId="7706C35A" wp14:editId="5E436E82">
+            <wp:simplePos x="0" y="0"/>
+            <wp:positionH relativeFrom="column">
+              <wp:posOffset>1905</wp:posOffset>
+            </wp:positionH>
+            <wp:positionV relativeFrom="paragraph">
+              <wp:posOffset>80899</wp:posOffset>
+            </wp:positionV>
+            <wp:extent cx="1821180" cy="1844040"/>
+            <wp:effectExtent l="0" t="0" r="0" b="0"/>
+            <wp:wrapSquare wrapText="bothSides"/>
+            <wp:docPr id="13" name="Imagen 13"/>
+            <wp:cNvGraphicFramePr>
+              <a:graphicFrameLocks xmlns:a="http://schemas.openxmlformats.org/drawingml/2006/main" noChangeAspect="1"/>
+            </wp:cNvGraphicFramePr>
+            <a:graphic xmlns:a="http://schemas.openxmlformats.org/drawingml/2006/main">
+              <a:graphicData uri="http://schemas.openxmlformats.org/drawingml/2006/picture">
+                <pic:pic xmlns:pic="http://schemas.openxmlformats.org/drawingml/2006/picture">
+                  <pic:nvPicPr>
+                    <pic:cNvPr id="0" name="Picture 1"/>
+                    <pic:cNvPicPr>
+                      <a:picLocks noChangeAspect="1" noChangeArrowheads="1"/>
+                    </pic:cNvPicPr>
+                  </pic:nvPicPr>
+                  <pic:blipFill rotWithShape="1">
+                    <a:blip r:embed="rId14" cstate="print">
+                      <a:extLst>
+                        <a:ext uri="{28A0092B-C50C-407E-A947-70E740481C1C}">
+                          <a14:useLocalDpi xmlns:a14="http://schemas.microsoft.com/office/drawing/2010/main" val="0"/>
+                        </a:ext>
+                      </a:extLst>
+                    </a:blip>
+                    <a:srcRect r="1259"/>
+                    <a:stretch/>
+                  </pic:blipFill>
+                  <pic:spPr bwMode="auto">
+                    <a:xfrm>
+                      <a:off x="0" y="0"/>
+                      <a:ext cx="1821180" cy="1844040"/>
+                    </a:xfrm>
+                    <a:prstGeom prst="rect">
+                      <a:avLst/>
+                    </a:prstGeom>
+                    <a:noFill/>
+                    <a:ln>
+                      <a:noFill/>
+                    </a:ln>
+                    <a:extLst>
+                      <a:ext uri="{53640926-AAD7-44D8-BBD7-CCE9431645EC}">
+                        <a14:shadowObscured xmlns:a14="http://schemas.microsoft.com/office/drawing/2010/main"/>
+                      </a:ext>
+                    </a:extLst>
+                  </pic:spPr>
+                </pic:pic>
+              </a:graphicData>
+            </a:graphic>
+            <wp14:sizeRelH relativeFrom="margin">
+              <wp14:pctWidth>0</wp14:pctWidth>
+            </wp14:sizeRelH>
+            <wp14:sizeRelV relativeFrom="margin">
+              <wp14:pctHeight>0</wp14:pctHeight>
+            </wp14:sizeRelV>
+          </wp:anchor>
+        </w:drawing>
+      </w:r>
+      <w:r>
+        <w:t>Si dentro del tablero ubicamos cuadros de 3x3 en casa esquina</w:t>
+      </w:r>
+      <w:r>
+        <w:t>, las esquinas de cada cuadro corresponderán a las casillas que denominaremos X</w:t>
+      </w:r>
+      <w:r>
+        <w:t xml:space="preserve">. La importancia de estas casillas se debe a que capturarlas nos facilita llegar a las esquinas. Si se captura una casilla X, deja al oponente en una situación complicada al momento de acercarse a la esquina mas cercana, pues acercarse aun más a la esquina implica capturar una casilla adyacente a la esquina, movimiento muy peligroso si no se cumplen ciertas condiciones, por lo tanto, capturar estas casillas es lo mas cerca que podemos estar de las esquinas sin acercarnos suficiente </w:t>
+      </w:r>
+      <w:r>
+        <w:t>de modo que el oponente pueda llegar primero a la esquina.</w:t>
+      </w:r>
+    </w:p>
+    <w:p>
+      <w:pPr>
+        <w:rPr>
+          <w:noProof/>
+        </w:rPr>
+      </w:pPr>
+    </w:p>
+    <w:p>
+      <w:pPr>
+        <w:rPr>
+          <w:noProof/>
+        </w:rPr>
+      </w:pPr>
+    </w:p>
+    <w:p>
+      <w:pPr>
+        <w:rPr>
+          <w:noProof/>
+        </w:rPr>
+      </w:pPr>
+    </w:p>
+    <w:p/>
+    <w:p/>
+    <w:p/>
+    <w:p/>
+    <w:p/>
+    <w:p/>
+    <w:p/>
+    <w:p/>
+    <w:p>
+      <w:pPr>
+        <w:rPr>
+          <w:noProof/>
+        </w:rPr>
+      </w:pPr>
+    </w:p>
+    <w:p>
+      <w:pPr>
         <w:sectPr>
-          <w:footerReference w:type="default" r:id="rId12"/>
+          <w:footerReference w:type="default" r:id="rId15"/>
           <w:pgSz w:w="12240" w:h="15840"/>
           <w:pgMar w:top="1417" w:right="1701" w:bottom="1417" w:left="1701" w:header="708" w:footer="708" w:gutter="0"/>
           <w:pgNumType w:start="0"/>
@@ -2187,7 +2526,7 @@
 </file>
 
 <file path=word/endnotes.xml><?xml version="1.0" encoding="utf-8"?>
-<w:endnotes xmlns:ve="http://schemas.openxmlformats.org/markup-compatibility/2006" xmlns:o="urn:schemas-microsoft-com:office:office" xmlns:r="http://schemas.openxmlformats.org/officeDocument/2006/relationships" xmlns:m="http://schemas.openxmlformats.org/officeDocument/2006/math" xmlns:v="urn:schemas-microsoft-com:vml" xmlns:wp="http://schemas.openxmlformats.org/drawingml/2006/wordprocessingDrawing" xmlns:w10="urn:schemas-microsoft-com:office:word" xmlns:w="http://schemas.openxmlformats.org/wordprocessingml/2006/main" xmlns:wne="http://schemas.microsoft.com/office/word/2006/wordml">
+<w:endnotes xmlns:wpc="http://schemas.microsoft.com/office/word/2010/wordprocessingCanvas" xmlns:cx="http://schemas.microsoft.com/office/drawing/2014/chartex" xmlns:cx1="http://schemas.microsoft.com/office/drawing/2015/9/8/chartex" xmlns:cx2="http://schemas.microsoft.com/office/drawing/2015/10/21/chartex" xmlns:cx3="http://schemas.microsoft.com/office/drawing/2016/5/9/chartex" xmlns:cx4="http://schemas.microsoft.com/office/drawing/2016/5/10/chartex" xmlns:cx5="http://schemas.microsoft.com/office/drawing/2016/5/11/chartex" xmlns:cx6="http://schemas.microsoft.com/office/drawing/2016/5/12/chartex" xmlns:cx7="http://schemas.microsoft.com/office/drawing/2016/5/13/chartex" xmlns:cx8="http://schemas.microsoft.com/office/drawing/2016/5/14/chartex" xmlns:mc="http://schemas.openxmlformats.org/markup-compatibility/2006" xmlns:aink="http://schemas.microsoft.com/office/drawing/2016/ink" xmlns:am3d="http://schemas.microsoft.com/office/drawing/2017/model3d" xmlns:o="urn:schemas-microsoft-com:office:office" xmlns:r="http://schemas.openxmlformats.org/officeDocument/2006/relationships" xmlns:m="http://schemas.openxmlformats.org/officeDocument/2006/math" xmlns:v="urn:schemas-microsoft-com:vml" xmlns:wp14="http://schemas.microsoft.com/office/word/2010/wordprocessingDrawing" xmlns:wp="http://schemas.openxmlformats.org/drawingml/2006/wordprocessingDrawing" xmlns:w10="urn:schemas-microsoft-com:office:word" xmlns:w="http://schemas.openxmlformats.org/wordprocessingml/2006/main" xmlns:w14="http://schemas.microsoft.com/office/word/2010/wordml" xmlns:w15="http://schemas.microsoft.com/office/word/2012/wordml" xmlns:w16cex="http://schemas.microsoft.com/office/word/2018/wordml/cex" xmlns:w16cid="http://schemas.microsoft.com/office/word/2016/wordml/cid" xmlns:w16="http://schemas.microsoft.com/office/word/2018/wordml" xmlns:w16sdtdh="http://schemas.microsoft.com/office/word/2020/wordml/sdtdatahash" xmlns:w16se="http://schemas.microsoft.com/office/word/2015/wordml/symex" xmlns:wpg="http://schemas.microsoft.com/office/word/2010/wordprocessingGroup" xmlns:wpi="http://schemas.microsoft.com/office/word/2010/wordprocessingInk" xmlns:wne="http://schemas.microsoft.com/office/word/2006/wordml" xmlns:wps="http://schemas.microsoft.com/office/word/2010/wordprocessingShape" mc:Ignorable="w14 w15 w16se w16cid w16 w16cex w16sdtdh wp14">
   <w:endnote w:type="separator" w:id="-1">
     <w:p>
       <w:pPr>
@@ -2212,7 +2551,7 @@
 </file>
 
 <file path=word/footer1.xml><?xml version="1.0" encoding="utf-8"?>
-<w:ftr xmlns:ve="http://schemas.openxmlformats.org/markup-compatibility/2006" xmlns:o="urn:schemas-microsoft-com:office:office" xmlns:r="http://schemas.openxmlformats.org/officeDocument/2006/relationships" xmlns:m="http://schemas.openxmlformats.org/officeDocument/2006/math" xmlns:v="urn:schemas-microsoft-com:vml" xmlns:wp="http://schemas.openxmlformats.org/drawingml/2006/wordprocessingDrawing" xmlns:w10="urn:schemas-microsoft-com:office:word" xmlns:w="http://schemas.openxmlformats.org/wordprocessingml/2006/main" xmlns:wne="http://schemas.microsoft.com/office/word/2006/wordml">
+<w:ftr xmlns:wpc="http://schemas.microsoft.com/office/word/2010/wordprocessingCanvas" xmlns:cx="http://schemas.microsoft.com/office/drawing/2014/chartex" xmlns:cx1="http://schemas.microsoft.com/office/drawing/2015/9/8/chartex" xmlns:cx2="http://schemas.microsoft.com/office/drawing/2015/10/21/chartex" xmlns:cx3="http://schemas.microsoft.com/office/drawing/2016/5/9/chartex" xmlns:cx4="http://schemas.microsoft.com/office/drawing/2016/5/10/chartex" xmlns:cx5="http://schemas.microsoft.com/office/drawing/2016/5/11/chartex" xmlns:cx6="http://schemas.microsoft.com/office/drawing/2016/5/12/chartex" xmlns:cx7="http://schemas.microsoft.com/office/drawing/2016/5/13/chartex" xmlns:cx8="http://schemas.microsoft.com/office/drawing/2016/5/14/chartex" xmlns:mc="http://schemas.openxmlformats.org/markup-compatibility/2006" xmlns:aink="http://schemas.microsoft.com/office/drawing/2016/ink" xmlns:am3d="http://schemas.microsoft.com/office/drawing/2017/model3d" xmlns:o="urn:schemas-microsoft-com:office:office" xmlns:r="http://schemas.openxmlformats.org/officeDocument/2006/relationships" xmlns:m="http://schemas.openxmlformats.org/officeDocument/2006/math" xmlns:v="urn:schemas-microsoft-com:vml" xmlns:wp14="http://schemas.microsoft.com/office/word/2010/wordprocessingDrawing" xmlns:wp="http://schemas.openxmlformats.org/drawingml/2006/wordprocessingDrawing" xmlns:w10="urn:schemas-microsoft-com:office:word" xmlns:w="http://schemas.openxmlformats.org/wordprocessingml/2006/main" xmlns:w14="http://schemas.microsoft.com/office/word/2010/wordml" xmlns:w15="http://schemas.microsoft.com/office/word/2012/wordml" xmlns:w16cex="http://schemas.microsoft.com/office/word/2018/wordml/cex" xmlns:w16cid="http://schemas.microsoft.com/office/word/2016/wordml/cid" xmlns:w16="http://schemas.microsoft.com/office/word/2018/wordml" xmlns:w16sdtdh="http://schemas.microsoft.com/office/word/2020/wordml/sdtdatahash" xmlns:w16se="http://schemas.microsoft.com/office/word/2015/wordml/symex" xmlns:wpg="http://schemas.microsoft.com/office/word/2010/wordprocessingGroup" xmlns:wpi="http://schemas.microsoft.com/office/word/2010/wordprocessingInk" xmlns:wne="http://schemas.microsoft.com/office/word/2006/wordml" xmlns:wps="http://schemas.microsoft.com/office/word/2010/wordprocessingShape" mc:Ignorable="w14 w15 w16se w16cid w16 w16cex w16sdtdh wp14">
   <w:sdt>
     <w:sdtPr>
       <w:id w:val="1053971872"/>
@@ -2221,21 +2560,36 @@
         <w:docPartUnique/>
       </w:docPartObj>
     </w:sdtPr>
+    <w:sdtEndPr/>
     <w:sdtContent>
       <w:p>
         <w:pPr>
           <w:pStyle w:val="Piedepgina"/>
           <w:jc w:val="right"/>
         </w:pPr>
-        <w:fldSimple w:instr="PAGE   \* MERGEFORMAT">
-          <w:r>
-            <w:rPr>
-              <w:noProof/>
-              <w:lang w:val="es-ES"/>
-            </w:rPr>
-            <w:t>8</w:t>
-          </w:r>
-        </w:fldSimple>
+        <w:r>
+          <w:fldChar w:fldCharType="begin"/>
+        </w:r>
+        <w:r>
+          <w:instrText>PAGE   \* MERGEFORMAT</w:instrText>
+        </w:r>
+        <w:r>
+          <w:fldChar w:fldCharType="separate"/>
+        </w:r>
+        <w:r>
+          <w:rPr>
+            <w:noProof/>
+            <w:lang w:val="es-ES"/>
+          </w:rPr>
+          <w:t>8</w:t>
+        </w:r>
+        <w:r>
+          <w:rPr>
+            <w:noProof/>
+            <w:lang w:val="es-ES"/>
+          </w:rPr>
+          <w:fldChar w:fldCharType="end"/>
+        </w:r>
       </w:p>
     </w:sdtContent>
   </w:sdt>
@@ -2248,7 +2602,7 @@
 </file>
 
 <file path=word/footnotes.xml><?xml version="1.0" encoding="utf-8"?>
-<w:footnotes xmlns:ve="http://schemas.openxmlformats.org/markup-compatibility/2006" xmlns:o="urn:schemas-microsoft-com:office:office" xmlns:r="http://schemas.openxmlformats.org/officeDocument/2006/relationships" xmlns:m="http://schemas.openxmlformats.org/officeDocument/2006/math" xmlns:v="urn:schemas-microsoft-com:vml" xmlns:wp="http://schemas.openxmlformats.org/drawingml/2006/wordprocessingDrawing" xmlns:w10="urn:schemas-microsoft-com:office:word" xmlns:w="http://schemas.openxmlformats.org/wordprocessingml/2006/main" xmlns:wne="http://schemas.microsoft.com/office/word/2006/wordml">
+<w:footnotes xmlns:wpc="http://schemas.microsoft.com/office/word/2010/wordprocessingCanvas" xmlns:cx="http://schemas.microsoft.com/office/drawing/2014/chartex" xmlns:cx1="http://schemas.microsoft.com/office/drawing/2015/9/8/chartex" xmlns:cx2="http://schemas.microsoft.com/office/drawing/2015/10/21/chartex" xmlns:cx3="http://schemas.microsoft.com/office/drawing/2016/5/9/chartex" xmlns:cx4="http://schemas.microsoft.com/office/drawing/2016/5/10/chartex" xmlns:cx5="http://schemas.microsoft.com/office/drawing/2016/5/11/chartex" xmlns:cx6="http://schemas.microsoft.com/office/drawing/2016/5/12/chartex" xmlns:cx7="http://schemas.microsoft.com/office/drawing/2016/5/13/chartex" xmlns:cx8="http://schemas.microsoft.com/office/drawing/2016/5/14/chartex" xmlns:mc="http://schemas.openxmlformats.org/markup-compatibility/2006" xmlns:aink="http://schemas.microsoft.com/office/drawing/2016/ink" xmlns:am3d="http://schemas.microsoft.com/office/drawing/2017/model3d" xmlns:o="urn:schemas-microsoft-com:office:office" xmlns:r="http://schemas.openxmlformats.org/officeDocument/2006/relationships" xmlns:m="http://schemas.openxmlformats.org/officeDocument/2006/math" xmlns:v="urn:schemas-microsoft-com:vml" xmlns:wp14="http://schemas.microsoft.com/office/word/2010/wordprocessingDrawing" xmlns:wp="http://schemas.openxmlformats.org/drawingml/2006/wordprocessingDrawing" xmlns:w10="urn:schemas-microsoft-com:office:word" xmlns:w="http://schemas.openxmlformats.org/wordprocessingml/2006/main" xmlns:w14="http://schemas.microsoft.com/office/word/2010/wordml" xmlns:w15="http://schemas.microsoft.com/office/word/2012/wordml" xmlns:w16cex="http://schemas.microsoft.com/office/word/2018/wordml/cex" xmlns:w16cid="http://schemas.microsoft.com/office/word/2016/wordml/cid" xmlns:w16="http://schemas.microsoft.com/office/word/2018/wordml" xmlns:w16sdtdh="http://schemas.microsoft.com/office/word/2020/wordml/sdtdatahash" xmlns:w16se="http://schemas.microsoft.com/office/word/2015/wordml/symex" xmlns:wpg="http://schemas.microsoft.com/office/word/2010/wordprocessingGroup" xmlns:wpi="http://schemas.microsoft.com/office/word/2010/wordprocessingInk" xmlns:wne="http://schemas.microsoft.com/office/word/2006/wordml" xmlns:wps="http://schemas.microsoft.com/office/word/2010/wordprocessingShape" mc:Ignorable="w14 w15 w16se w16cid w16 w16cex w16sdtdh wp14">
   <w:footnote w:type="separator" w:id="-1">
     <w:p>
       <w:pPr>
@@ -2273,8 +2627,8 @@
 </file>
 
 <file path=word/numbering.xml><?xml version="1.0" encoding="utf-8"?>
-<w:numbering xmlns:ve="http://schemas.openxmlformats.org/markup-compatibility/2006" xmlns:o="urn:schemas-microsoft-com:office:office" xmlns:r="http://schemas.openxmlformats.org/officeDocument/2006/relationships" xmlns:m="http://schemas.openxmlformats.org/officeDocument/2006/math" xmlns:v="urn:schemas-microsoft-com:vml" xmlns:wp="http://schemas.openxmlformats.org/drawingml/2006/wordprocessingDrawing" xmlns:w10="urn:schemas-microsoft-com:office:word" xmlns:w="http://schemas.openxmlformats.org/wordprocessingml/2006/main" xmlns:wne="http://schemas.microsoft.com/office/word/2006/wordml">
-  <w:abstractNum w:abstractNumId="0">
+<w:numbering xmlns:wpc="http://schemas.microsoft.com/office/word/2010/wordprocessingCanvas" xmlns:cx="http://schemas.microsoft.com/office/drawing/2014/chartex" xmlns:cx1="http://schemas.microsoft.com/office/drawing/2015/9/8/chartex" xmlns:cx2="http://schemas.microsoft.com/office/drawing/2015/10/21/chartex" xmlns:cx3="http://schemas.microsoft.com/office/drawing/2016/5/9/chartex" xmlns:cx4="http://schemas.microsoft.com/office/drawing/2016/5/10/chartex" xmlns:cx5="http://schemas.microsoft.com/office/drawing/2016/5/11/chartex" xmlns:cx6="http://schemas.microsoft.com/office/drawing/2016/5/12/chartex" xmlns:cx7="http://schemas.microsoft.com/office/drawing/2016/5/13/chartex" xmlns:cx8="http://schemas.microsoft.com/office/drawing/2016/5/14/chartex" xmlns:mc="http://schemas.openxmlformats.org/markup-compatibility/2006" xmlns:aink="http://schemas.microsoft.com/office/drawing/2016/ink" xmlns:am3d="http://schemas.microsoft.com/office/drawing/2017/model3d" xmlns:o="urn:schemas-microsoft-com:office:office" xmlns:r="http://schemas.openxmlformats.org/officeDocument/2006/relationships" xmlns:m="http://schemas.openxmlformats.org/officeDocument/2006/math" xmlns:v="urn:schemas-microsoft-com:vml" xmlns:wp14="http://schemas.microsoft.com/office/word/2010/wordprocessingDrawing" xmlns:wp="http://schemas.openxmlformats.org/drawingml/2006/wordprocessingDrawing" xmlns:w10="urn:schemas-microsoft-com:office:word" xmlns:w="http://schemas.openxmlformats.org/wordprocessingml/2006/main" xmlns:w14="http://schemas.microsoft.com/office/word/2010/wordml" xmlns:w15="http://schemas.microsoft.com/office/word/2012/wordml" xmlns:w16cex="http://schemas.microsoft.com/office/word/2018/wordml/cex" xmlns:w16cid="http://schemas.microsoft.com/office/word/2016/wordml/cid" xmlns:w16="http://schemas.microsoft.com/office/word/2018/wordml" xmlns:w16sdtdh="http://schemas.microsoft.com/office/word/2020/wordml/sdtdatahash" xmlns:w16se="http://schemas.microsoft.com/office/word/2015/wordml/symex" xmlns:wpg="http://schemas.microsoft.com/office/word/2010/wordprocessingGroup" xmlns:wpi="http://schemas.microsoft.com/office/word/2010/wordprocessingInk" xmlns:wne="http://schemas.microsoft.com/office/word/2006/wordml" xmlns:wps="http://schemas.microsoft.com/office/word/2010/wordprocessingShape" mc:Ignorable="w14 w15 w16se w16cid w16 w16cex w16sdtdh wp14">
+  <w:abstractNum w:abstractNumId="0" w15:restartNumberingAfterBreak="0">
     <w:nsid w:val="1F1F12C1"/>
     <w:multiLevelType w:val="hybridMultilevel"/>
     <w:tmpl w:val="6D34E268"/>
@@ -2387,7 +2741,7 @@
       </w:rPr>
     </w:lvl>
   </w:abstractNum>
-  <w:abstractNum w:abstractNumId="1">
+  <w:abstractNum w:abstractNumId="1" w15:restartNumberingAfterBreak="0">
     <w:nsid w:val="3D5E08B0"/>
     <w:multiLevelType w:val="hybridMultilevel"/>
     <w:tmpl w:val="EBE44B24"/>
@@ -2510,7 +2864,7 @@
 </file>
 
 <file path=word/styles.xml><?xml version="1.0" encoding="utf-8"?>
-<w:styles xmlns:r="http://schemas.openxmlformats.org/officeDocument/2006/relationships" xmlns:w="http://schemas.openxmlformats.org/wordprocessingml/2006/main">
+<w:styles xmlns:mc="http://schemas.openxmlformats.org/markup-compatibility/2006" xmlns:r="http://schemas.openxmlformats.org/officeDocument/2006/relationships" xmlns:w="http://schemas.openxmlformats.org/wordprocessingml/2006/main" xmlns:w14="http://schemas.microsoft.com/office/word/2010/wordml" xmlns:w15="http://schemas.microsoft.com/office/word/2012/wordml" xmlns:w16cex="http://schemas.microsoft.com/office/word/2018/wordml/cex" xmlns:w16cid="http://schemas.microsoft.com/office/word/2016/wordml/cid" xmlns:w16="http://schemas.microsoft.com/office/word/2018/wordml" xmlns:w16sdtdh="http://schemas.microsoft.com/office/word/2020/wordml/sdtdatahash" xmlns:w16se="http://schemas.microsoft.com/office/word/2015/wordml/symex" mc:Ignorable="w14 w15 w16se w16cid w16 w16cex w16sdtdh">
   <w:docDefaults>
     <w:rPrDefault>
       <w:rPr>
@@ -2526,144 +2880,383 @@
       </w:pPr>
     </w:pPrDefault>
   </w:docDefaults>
-  <w:latentStyles w:defLockedState="0" w:defUIPriority="99" w:defSemiHidden="1" w:defUnhideWhenUsed="1" w:defQFormat="0" w:count="267">
-    <w:lsdException w:name="Normal" w:semiHidden="0" w:uiPriority="0" w:unhideWhenUsed="0" w:qFormat="1"/>
-    <w:lsdException w:name="heading 1" w:semiHidden="0" w:uiPriority="9" w:unhideWhenUsed="0" w:qFormat="1"/>
-    <w:lsdException w:name="heading 2" w:uiPriority="9" w:qFormat="1"/>
-    <w:lsdException w:name="heading 3" w:uiPriority="9" w:qFormat="1"/>
-    <w:lsdException w:name="heading 4" w:uiPriority="9" w:qFormat="1"/>
-    <w:lsdException w:name="heading 5" w:uiPriority="9" w:qFormat="1"/>
-    <w:lsdException w:name="heading 6" w:uiPriority="9" w:qFormat="1"/>
-    <w:lsdException w:name="heading 7" w:uiPriority="9" w:qFormat="1"/>
-    <w:lsdException w:name="heading 8" w:uiPriority="9" w:qFormat="1"/>
-    <w:lsdException w:name="heading 9" w:uiPriority="9" w:qFormat="1"/>
-    <w:lsdException w:name="toc 1" w:uiPriority="39"/>
-    <w:lsdException w:name="toc 2" w:uiPriority="39"/>
-    <w:lsdException w:name="toc 3" w:uiPriority="39"/>
-    <w:lsdException w:name="toc 4" w:uiPriority="39"/>
-    <w:lsdException w:name="toc 5" w:uiPriority="39"/>
-    <w:lsdException w:name="toc 6" w:uiPriority="39"/>
-    <w:lsdException w:name="toc 7" w:uiPriority="39"/>
-    <w:lsdException w:name="toc 8" w:uiPriority="39"/>
-    <w:lsdException w:name="toc 9" w:uiPriority="39"/>
-    <w:lsdException w:name="caption" w:uiPriority="35" w:qFormat="1"/>
-    <w:lsdException w:name="Title" w:semiHidden="0" w:uiPriority="10" w:unhideWhenUsed="0" w:qFormat="1"/>
-    <w:lsdException w:name="Default Paragraph Font" w:uiPriority="1"/>
-    <w:lsdException w:name="Subtitle" w:semiHidden="0" w:uiPriority="11" w:unhideWhenUsed="0" w:qFormat="1"/>
-    <w:lsdException w:name="Strong" w:semiHidden="0" w:uiPriority="22" w:unhideWhenUsed="0" w:qFormat="1"/>
-    <w:lsdException w:name="Emphasis" w:semiHidden="0" w:uiPriority="20" w:unhideWhenUsed="0" w:qFormat="1"/>
-    <w:lsdException w:name="Table Grid" w:semiHidden="0" w:uiPriority="39" w:unhideWhenUsed="0"/>
-    <w:lsdException w:name="Placeholder Text" w:unhideWhenUsed="0"/>
-    <w:lsdException w:name="No Spacing" w:semiHidden="0" w:uiPriority="1" w:unhideWhenUsed="0" w:qFormat="1"/>
-    <w:lsdException w:name="Light Shading" w:semiHidden="0" w:uiPriority="60" w:unhideWhenUsed="0"/>
-    <w:lsdException w:name="Light List" w:semiHidden="0" w:uiPriority="61" w:unhideWhenUsed="0"/>
-    <w:lsdException w:name="Light Grid" w:semiHidden="0" w:uiPriority="62" w:unhideWhenUsed="0"/>
-    <w:lsdException w:name="Medium Shading 1" w:semiHidden="0" w:uiPriority="63" w:unhideWhenUsed="0"/>
-    <w:lsdException w:name="Medium Shading 2" w:semiHidden="0" w:uiPriority="64" w:unhideWhenUsed="0"/>
-    <w:lsdException w:name="Medium List 1" w:semiHidden="0" w:uiPriority="65" w:unhideWhenUsed="0"/>
-    <w:lsdException w:name="Medium List 2" w:semiHidden="0" w:uiPriority="66" w:unhideWhenUsed="0"/>
-    <w:lsdException w:name="Medium Grid 1" w:semiHidden="0" w:uiPriority="67" w:unhideWhenUsed="0"/>
-    <w:lsdException w:name="Medium Grid 2" w:semiHidden="0" w:uiPriority="68" w:unhideWhenUsed="0"/>
-    <w:lsdException w:name="Medium Grid 3" w:semiHidden="0" w:uiPriority="69" w:unhideWhenUsed="0"/>
-    <w:lsdException w:name="Dark List" w:semiHidden="0" w:uiPriority="70" w:unhideWhenUsed="0"/>
-    <w:lsdException w:name="Colorful Shading" w:semiHidden="0" w:uiPriority="71" w:unhideWhenUsed="0"/>
-    <w:lsdException w:name="Colorful List" w:semiHidden="0" w:uiPriority="72" w:unhideWhenUsed="0"/>
-    <w:lsdException w:name="Colorful Grid" w:semiHidden="0" w:uiPriority="73" w:unhideWhenUsed="0"/>
-    <w:lsdException w:name="Light Shading Accent 1" w:semiHidden="0" w:uiPriority="60" w:unhideWhenUsed="0"/>
-    <w:lsdException w:name="Light List Accent 1" w:semiHidden="0" w:uiPriority="61" w:unhideWhenUsed="0"/>
-    <w:lsdException w:name="Light Grid Accent 1" w:semiHidden="0" w:uiPriority="62" w:unhideWhenUsed="0"/>
-    <w:lsdException w:name="Medium Shading 1 Accent 1" w:semiHidden="0" w:uiPriority="63" w:unhideWhenUsed="0"/>
-    <w:lsdException w:name="Medium Shading 2 Accent 1" w:semiHidden="0" w:uiPriority="64" w:unhideWhenUsed="0"/>
-    <w:lsdException w:name="Medium List 1 Accent 1" w:semiHidden="0" w:uiPriority="65" w:unhideWhenUsed="0"/>
-    <w:lsdException w:name="Revision" w:unhideWhenUsed="0"/>
-    <w:lsdException w:name="List Paragraph" w:semiHidden="0" w:uiPriority="34" w:unhideWhenUsed="0" w:qFormat="1"/>
-    <w:lsdException w:name="Quote" w:semiHidden="0" w:uiPriority="29" w:unhideWhenUsed="0" w:qFormat="1"/>
-    <w:lsdException w:name="Intense Quote" w:semiHidden="0" w:uiPriority="30" w:unhideWhenUsed="0" w:qFormat="1"/>
-    <w:lsdException w:name="Medium List 2 Accent 1" w:semiHidden="0" w:uiPriority="66" w:unhideWhenUsed="0"/>
-    <w:lsdException w:name="Medium Grid 1 Accent 1" w:semiHidden="0" w:uiPriority="67" w:unhideWhenUsed="0"/>
-    <w:lsdException w:name="Medium Grid 2 Accent 1" w:semiHidden="0" w:uiPriority="68" w:unhideWhenUsed="0"/>
-    <w:lsdException w:name="Medium Grid 3 Accent 1" w:semiHidden="0" w:uiPriority="69" w:unhideWhenUsed="0"/>
-    <w:lsdException w:name="Dark List Accent 1" w:semiHidden="0" w:uiPriority="70" w:unhideWhenUsed="0"/>
-    <w:lsdException w:name="Colorful Shading Accent 1" w:semiHidden="0" w:uiPriority="71" w:unhideWhenUsed="0"/>
-    <w:lsdException w:name="Colorful List Accent 1" w:semiHidden="0" w:uiPriority="72" w:unhideWhenUsed="0"/>
-    <w:lsdException w:name="Colorful Grid Accent 1" w:semiHidden="0" w:uiPriority="73" w:unhideWhenUsed="0"/>
-    <w:lsdException w:name="Light Shading Accent 2" w:semiHidden="0" w:uiPriority="60" w:unhideWhenUsed="0"/>
-    <w:lsdException w:name="Light List Accent 2" w:semiHidden="0" w:uiPriority="61" w:unhideWhenUsed="0"/>
-    <w:lsdException w:name="Light Grid Accent 2" w:semiHidden="0" w:uiPriority="62" w:unhideWhenUsed="0"/>
-    <w:lsdException w:name="Medium Shading 1 Accent 2" w:semiHidden="0" w:uiPriority="63" w:unhideWhenUsed="0"/>
-    <w:lsdException w:name="Medium Shading 2 Accent 2" w:semiHidden="0" w:uiPriority="64" w:unhideWhenUsed="0"/>
-    <w:lsdException w:name="Medium List 1 Accent 2" w:semiHidden="0" w:uiPriority="65" w:unhideWhenUsed="0"/>
-    <w:lsdException w:name="Medium List 2 Accent 2" w:semiHidden="0" w:uiPriority="66" w:unhideWhenUsed="0"/>
-    <w:lsdException w:name="Medium Grid 1 Accent 2" w:semiHidden="0" w:uiPriority="67" w:unhideWhenUsed="0"/>
-    <w:lsdException w:name="Medium Grid 2 Accent 2" w:semiHidden="0" w:uiPriority="68" w:unhideWhenUsed="0"/>
-    <w:lsdException w:name="Medium Grid 3 Accent 2" w:semiHidden="0" w:uiPriority="69" w:unhideWhenUsed="0"/>
-    <w:lsdException w:name="Dark List Accent 2" w:semiHidden="0" w:uiPriority="70" w:unhideWhenUsed="0"/>
-    <w:lsdException w:name="Colorful Shading Accent 2" w:semiHidden="0" w:uiPriority="71" w:unhideWhenUsed="0"/>
-    <w:lsdException w:name="Colorful List Accent 2" w:semiHidden="0" w:uiPriority="72" w:unhideWhenUsed="0"/>
-    <w:lsdException w:name="Colorful Grid Accent 2" w:semiHidden="0" w:uiPriority="73" w:unhideWhenUsed="0"/>
-    <w:lsdException w:name="Light Shading Accent 3" w:semiHidden="0" w:uiPriority="60" w:unhideWhenUsed="0"/>
-    <w:lsdException w:name="Light List Accent 3" w:semiHidden="0" w:uiPriority="61" w:unhideWhenUsed="0"/>
-    <w:lsdException w:name="Light Grid Accent 3" w:semiHidden="0" w:uiPriority="62" w:unhideWhenUsed="0"/>
-    <w:lsdException w:name="Medium Shading 1 Accent 3" w:semiHidden="0" w:uiPriority="63" w:unhideWhenUsed="0"/>
-    <w:lsdException w:name="Medium Shading 2 Accent 3" w:semiHidden="0" w:uiPriority="64" w:unhideWhenUsed="0"/>
-    <w:lsdException w:name="Medium List 1 Accent 3" w:semiHidden="0" w:uiPriority="65" w:unhideWhenUsed="0"/>
-    <w:lsdException w:name="Medium List 2 Accent 3" w:semiHidden="0" w:uiPriority="66" w:unhideWhenUsed="0"/>
-    <w:lsdException w:name="Medium Grid 1 Accent 3" w:semiHidden="0" w:uiPriority="67" w:unhideWhenUsed="0"/>
-    <w:lsdException w:name="Medium Grid 2 Accent 3" w:semiHidden="0" w:uiPriority="68" w:unhideWhenUsed="0"/>
-    <w:lsdException w:name="Medium Grid 3 Accent 3" w:semiHidden="0" w:uiPriority="69" w:unhideWhenUsed="0"/>
-    <w:lsdException w:name="Dark List Accent 3" w:semiHidden="0" w:uiPriority="70" w:unhideWhenUsed="0"/>
-    <w:lsdException w:name="Colorful Shading Accent 3" w:semiHidden="0" w:uiPriority="71" w:unhideWhenUsed="0"/>
-    <w:lsdException w:name="Colorful List Accent 3" w:semiHidden="0" w:uiPriority="72" w:unhideWhenUsed="0"/>
-    <w:lsdException w:name="Colorful Grid Accent 3" w:semiHidden="0" w:uiPriority="73" w:unhideWhenUsed="0"/>
-    <w:lsdException w:name="Light Shading Accent 4" w:semiHidden="0" w:uiPriority="60" w:unhideWhenUsed="0"/>
-    <w:lsdException w:name="Light List Accent 4" w:semiHidden="0" w:uiPriority="61" w:unhideWhenUsed="0"/>
-    <w:lsdException w:name="Light Grid Accent 4" w:semiHidden="0" w:uiPriority="62" w:unhideWhenUsed="0"/>
-    <w:lsdException w:name="Medium Shading 1 Accent 4" w:semiHidden="0" w:uiPriority="63" w:unhideWhenUsed="0"/>
-    <w:lsdException w:name="Medium Shading 2 Accent 4" w:semiHidden="0" w:uiPriority="64" w:unhideWhenUsed="0"/>
-    <w:lsdException w:name="Medium List 1 Accent 4" w:semiHidden="0" w:uiPriority="65" w:unhideWhenUsed="0"/>
-    <w:lsdException w:name="Medium List 2 Accent 4" w:semiHidden="0" w:uiPriority="66" w:unhideWhenUsed="0"/>
-    <w:lsdException w:name="Medium Grid 1 Accent 4" w:semiHidden="0" w:uiPriority="67" w:unhideWhenUsed="0"/>
-    <w:lsdException w:name="Medium Grid 2 Accent 4" w:semiHidden="0" w:uiPriority="68" w:unhideWhenUsed="0"/>
-    <w:lsdException w:name="Medium Grid 3 Accent 4" w:semiHidden="0" w:uiPriority="69" w:unhideWhenUsed="0"/>
-    <w:lsdException w:name="Dark List Accent 4" w:semiHidden="0" w:uiPriority="70" w:unhideWhenUsed="0"/>
-    <w:lsdException w:name="Colorful Shading Accent 4" w:semiHidden="0" w:uiPriority="71" w:unhideWhenUsed="0"/>
-    <w:lsdException w:name="Colorful List Accent 4" w:semiHidden="0" w:uiPriority="72" w:unhideWhenUsed="0"/>
-    <w:lsdException w:name="Colorful Grid Accent 4" w:semiHidden="0" w:uiPriority="73" w:unhideWhenUsed="0"/>
-    <w:lsdException w:name="Light Shading Accent 5" w:semiHidden="0" w:uiPriority="60" w:unhideWhenUsed="0"/>
-    <w:lsdException w:name="Light List Accent 5" w:semiHidden="0" w:uiPriority="61" w:unhideWhenUsed="0"/>
-    <w:lsdException w:name="Light Grid Accent 5" w:semiHidden="0" w:uiPriority="62" w:unhideWhenUsed="0"/>
-    <w:lsdException w:name="Medium Shading 1 Accent 5" w:semiHidden="0" w:uiPriority="63" w:unhideWhenUsed="0"/>
-    <w:lsdException w:name="Medium Shading 2 Accent 5" w:semiHidden="0" w:uiPriority="64" w:unhideWhenUsed="0"/>
-    <w:lsdException w:name="Medium List 1 Accent 5" w:semiHidden="0" w:uiPriority="65" w:unhideWhenUsed="0"/>
-    <w:lsdException w:name="Medium List 2 Accent 5" w:semiHidden="0" w:uiPriority="66" w:unhideWhenUsed="0"/>
-    <w:lsdException w:name="Medium Grid 1 Accent 5" w:semiHidden="0" w:uiPriority="67" w:unhideWhenUsed="0"/>
-    <w:lsdException w:name="Medium Grid 2 Accent 5" w:semiHidden="0" w:uiPriority="68" w:unhideWhenUsed="0"/>
-    <w:lsdException w:name="Medium Grid 3 Accent 5" w:semiHidden="0" w:uiPriority="69" w:unhideWhenUsed="0"/>
-    <w:lsdException w:name="Dark List Accent 5" w:semiHidden="0" w:uiPriority="70" w:unhideWhenUsed="0"/>
-    <w:lsdException w:name="Colorful Shading Accent 5" w:semiHidden="0" w:uiPriority="71" w:unhideWhenUsed="0"/>
-    <w:lsdException w:name="Colorful List Accent 5" w:semiHidden="0" w:uiPriority="72" w:unhideWhenUsed="0"/>
-    <w:lsdException w:name="Colorful Grid Accent 5" w:semiHidden="0" w:uiPriority="73" w:unhideWhenUsed="0"/>
-    <w:lsdException w:name="Light Shading Accent 6" w:semiHidden="0" w:uiPriority="60" w:unhideWhenUsed="0"/>
-    <w:lsdException w:name="Light List Accent 6" w:semiHidden="0" w:uiPriority="61" w:unhideWhenUsed="0"/>
-    <w:lsdException w:name="Light Grid Accent 6" w:semiHidden="0" w:uiPriority="62" w:unhideWhenUsed="0"/>
-    <w:lsdException w:name="Medium Shading 1 Accent 6" w:semiHidden="0" w:uiPriority="63" w:unhideWhenUsed="0"/>
-    <w:lsdException w:name="Medium Shading 2 Accent 6" w:semiHidden="0" w:uiPriority="64" w:unhideWhenUsed="0"/>
-    <w:lsdException w:name="Medium List 1 Accent 6" w:semiHidden="0" w:uiPriority="65" w:unhideWhenUsed="0"/>
-    <w:lsdException w:name="Medium List 2 Accent 6" w:semiHidden="0" w:uiPriority="66" w:unhideWhenUsed="0"/>
-    <w:lsdException w:name="Medium Grid 1 Accent 6" w:semiHidden="0" w:uiPriority="67" w:unhideWhenUsed="0"/>
-    <w:lsdException w:name="Medium Grid 2 Accent 6" w:semiHidden="0" w:uiPriority="68" w:unhideWhenUsed="0"/>
-    <w:lsdException w:name="Medium Grid 3 Accent 6" w:semiHidden="0" w:uiPriority="69" w:unhideWhenUsed="0"/>
-    <w:lsdException w:name="Dark List Accent 6" w:semiHidden="0" w:uiPriority="70" w:unhideWhenUsed="0"/>
-    <w:lsdException w:name="Colorful Shading Accent 6" w:semiHidden="0" w:uiPriority="71" w:unhideWhenUsed="0"/>
-    <w:lsdException w:name="Colorful List Accent 6" w:semiHidden="0" w:uiPriority="72" w:unhideWhenUsed="0"/>
-    <w:lsdException w:name="Colorful Grid Accent 6" w:semiHidden="0" w:uiPriority="73" w:unhideWhenUsed="0"/>
-    <w:lsdException w:name="Subtle Emphasis" w:semiHidden="0" w:uiPriority="19" w:unhideWhenUsed="0" w:qFormat="1"/>
-    <w:lsdException w:name="Intense Emphasis" w:semiHidden="0" w:uiPriority="21" w:unhideWhenUsed="0" w:qFormat="1"/>
-    <w:lsdException w:name="Subtle Reference" w:semiHidden="0" w:uiPriority="31" w:unhideWhenUsed="0" w:qFormat="1"/>
-    <w:lsdException w:name="Intense Reference" w:semiHidden="0" w:uiPriority="32" w:unhideWhenUsed="0" w:qFormat="1"/>
-    <w:lsdException w:name="Book Title" w:semiHidden="0" w:uiPriority="33" w:unhideWhenUsed="0" w:qFormat="1"/>
-    <w:lsdException w:name="Bibliography" w:uiPriority="37"/>
-    <w:lsdException w:name="TOC Heading" w:uiPriority="39" w:qFormat="1"/>
+  <w:latentStyles w:defLockedState="0" w:defUIPriority="99" w:defSemiHidden="0" w:defUnhideWhenUsed="0" w:defQFormat="0" w:count="376">
+    <w:lsdException w:name="Normal" w:uiPriority="0" w:qFormat="1"/>
+    <w:lsdException w:name="heading 1" w:uiPriority="9" w:qFormat="1"/>
+    <w:lsdException w:name="heading 2" w:semiHidden="1" w:uiPriority="9" w:unhideWhenUsed="1" w:qFormat="1"/>
+    <w:lsdException w:name="heading 3" w:semiHidden="1" w:uiPriority="9" w:unhideWhenUsed="1" w:qFormat="1"/>
+    <w:lsdException w:name="heading 4" w:semiHidden="1" w:uiPriority="9" w:unhideWhenUsed="1" w:qFormat="1"/>
+    <w:lsdException w:name="heading 5" w:semiHidden="1" w:uiPriority="9" w:unhideWhenUsed="1" w:qFormat="1"/>
+    <w:lsdException w:name="heading 6" w:semiHidden="1" w:uiPriority="9" w:unhideWhenUsed="1" w:qFormat="1"/>
+    <w:lsdException w:name="heading 7" w:semiHidden="1" w:uiPriority="9" w:unhideWhenUsed="1" w:qFormat="1"/>
+    <w:lsdException w:name="heading 8" w:semiHidden="1" w:uiPriority="9" w:unhideWhenUsed="1" w:qFormat="1"/>
+    <w:lsdException w:name="heading 9" w:semiHidden="1" w:uiPriority="9" w:unhideWhenUsed="1" w:qFormat="1"/>
+    <w:lsdException w:name="index 1" w:semiHidden="1" w:unhideWhenUsed="1"/>
+    <w:lsdException w:name="index 2" w:semiHidden="1" w:unhideWhenUsed="1"/>
+    <w:lsdException w:name="index 3" w:semiHidden="1" w:unhideWhenUsed="1"/>
+    <w:lsdException w:name="index 4" w:semiHidden="1" w:unhideWhenUsed="1"/>
+    <w:lsdException w:name="index 5" w:semiHidden="1" w:unhideWhenUsed="1"/>
+    <w:lsdException w:name="index 6" w:semiHidden="1" w:unhideWhenUsed="1"/>
+    <w:lsdException w:name="index 7" w:semiHidden="1" w:unhideWhenUsed="1"/>
+    <w:lsdException w:name="index 8" w:semiHidden="1" w:unhideWhenUsed="1"/>
+    <w:lsdException w:name="index 9" w:semiHidden="1" w:unhideWhenUsed="1"/>
+    <w:lsdException w:name="toc 1" w:semiHidden="1" w:uiPriority="39" w:unhideWhenUsed="1"/>
+    <w:lsdException w:name="toc 2" w:semiHidden="1" w:uiPriority="39" w:unhideWhenUsed="1"/>
+    <w:lsdException w:name="toc 3" w:semiHidden="1" w:uiPriority="39" w:unhideWhenUsed="1"/>
+    <w:lsdException w:name="toc 4" w:semiHidden="1" w:uiPriority="39" w:unhideWhenUsed="1"/>
+    <w:lsdException w:name="toc 5" w:semiHidden="1" w:uiPriority="39" w:unhideWhenUsed="1"/>
+    <w:lsdException w:name="toc 6" w:semiHidden="1" w:uiPriority="39" w:unhideWhenUsed="1"/>
+    <w:lsdException w:name="toc 7" w:semiHidden="1" w:uiPriority="39" w:unhideWhenUsed="1"/>
+    <w:lsdException w:name="toc 8" w:semiHidden="1" w:uiPriority="39" w:unhideWhenUsed="1"/>
+    <w:lsdException w:name="toc 9" w:semiHidden="1" w:uiPriority="39" w:unhideWhenUsed="1"/>
+    <w:lsdException w:name="Normal Indent" w:semiHidden="1" w:unhideWhenUsed="1"/>
+    <w:lsdException w:name="footnote text" w:semiHidden="1" w:unhideWhenUsed="1"/>
+    <w:lsdException w:name="annotation text" w:semiHidden="1" w:unhideWhenUsed="1"/>
+    <w:lsdException w:name="header" w:semiHidden="1" w:unhideWhenUsed="1"/>
+    <w:lsdException w:name="footer" w:semiHidden="1" w:unhideWhenUsed="1"/>
+    <w:lsdException w:name="index heading" w:semiHidden="1" w:unhideWhenUsed="1"/>
+    <w:lsdException w:name="caption" w:semiHidden="1" w:uiPriority="35" w:unhideWhenUsed="1" w:qFormat="1"/>
+    <w:lsdException w:name="table of figures" w:semiHidden="1" w:unhideWhenUsed="1"/>
+    <w:lsdException w:name="envelope address" w:semiHidden="1" w:unhideWhenUsed="1"/>
+    <w:lsdException w:name="envelope return" w:semiHidden="1" w:unhideWhenUsed="1"/>
+    <w:lsdException w:name="footnote reference" w:semiHidden="1" w:unhideWhenUsed="1"/>
+    <w:lsdException w:name="annotation reference" w:semiHidden="1" w:unhideWhenUsed="1"/>
+    <w:lsdException w:name="line number" w:semiHidden="1" w:unhideWhenUsed="1"/>
+    <w:lsdException w:name="page number" w:semiHidden="1" w:unhideWhenUsed="1"/>
+    <w:lsdException w:name="endnote reference" w:semiHidden="1" w:unhideWhenUsed="1"/>
+    <w:lsdException w:name="endnote text" w:semiHidden="1" w:unhideWhenUsed="1"/>
+    <w:lsdException w:name="table of authorities" w:semiHidden="1" w:unhideWhenUsed="1"/>
+    <w:lsdException w:name="macro" w:semiHidden="1" w:unhideWhenUsed="1"/>
+    <w:lsdException w:name="toa heading" w:semiHidden="1" w:unhideWhenUsed="1"/>
+    <w:lsdException w:name="List" w:semiHidden="1" w:unhideWhenUsed="1"/>
+    <w:lsdException w:name="List Bullet" w:semiHidden="1" w:unhideWhenUsed="1"/>
+    <w:lsdException w:name="List Number" w:semiHidden="1" w:unhideWhenUsed="1"/>
+    <w:lsdException w:name="List 2" w:semiHidden="1" w:unhideWhenUsed="1"/>
+    <w:lsdException w:name="List 3" w:semiHidden="1" w:unhideWhenUsed="1"/>
+    <w:lsdException w:name="List 4" w:semiHidden="1" w:unhideWhenUsed="1"/>
+    <w:lsdException w:name="List 5" w:semiHidden="1" w:unhideWhenUsed="1"/>
+    <w:lsdException w:name="List Bullet 2" w:semiHidden="1" w:unhideWhenUsed="1"/>
+    <w:lsdException w:name="List Bullet 3" w:semiHidden="1" w:unhideWhenUsed="1"/>
+    <w:lsdException w:name="List Bullet 4" w:semiHidden="1" w:unhideWhenUsed="1"/>
+    <w:lsdException w:name="List Bullet 5" w:semiHidden="1" w:unhideWhenUsed="1"/>
+    <w:lsdException w:name="List Number 2" w:semiHidden="1" w:unhideWhenUsed="1"/>
+    <w:lsdException w:name="List Number 3" w:semiHidden="1" w:unhideWhenUsed="1"/>
+    <w:lsdException w:name="List Number 4" w:semiHidden="1" w:unhideWhenUsed="1"/>
+    <w:lsdException w:name="List Number 5" w:semiHidden="1" w:unhideWhenUsed="1"/>
+    <w:lsdException w:name="Title" w:uiPriority="10" w:qFormat="1"/>
+    <w:lsdException w:name="Closing" w:semiHidden="1" w:unhideWhenUsed="1"/>
+    <w:lsdException w:name="Signature" w:semiHidden="1" w:unhideWhenUsed="1"/>
+    <w:lsdException w:name="Default Paragraph Font" w:semiHidden="1" w:uiPriority="1" w:unhideWhenUsed="1"/>
+    <w:lsdException w:name="Body Text" w:semiHidden="1" w:unhideWhenUsed="1"/>
+    <w:lsdException w:name="Body Text Indent" w:semiHidden="1" w:unhideWhenUsed="1"/>
+    <w:lsdException w:name="List Continue" w:semiHidden="1" w:unhideWhenUsed="1"/>
+    <w:lsdException w:name="List Continue 2" w:semiHidden="1" w:unhideWhenUsed="1"/>
+    <w:lsdException w:name="List Continue 3" w:semiHidden="1" w:unhideWhenUsed="1"/>
+    <w:lsdException w:name="List Continue 4" w:semiHidden="1" w:unhideWhenUsed="1"/>
+    <w:lsdException w:name="List Continue 5" w:semiHidden="1" w:unhideWhenUsed="1"/>
+    <w:lsdException w:name="Message Header" w:semiHidden="1" w:unhideWhenUsed="1"/>
+    <w:lsdException w:name="Subtitle" w:uiPriority="11" w:qFormat="1"/>
+    <w:lsdException w:name="Salutation" w:semiHidden="1" w:unhideWhenUsed="1"/>
+    <w:lsdException w:name="Date" w:semiHidden="1" w:unhideWhenUsed="1"/>
+    <w:lsdException w:name="Body Text First Indent" w:semiHidden="1" w:unhideWhenUsed="1"/>
+    <w:lsdException w:name="Body Text First Indent 2" w:semiHidden="1" w:unhideWhenUsed="1"/>
+    <w:lsdException w:name="Note Heading" w:semiHidden="1" w:unhideWhenUsed="1"/>
+    <w:lsdException w:name="Body Text 2" w:semiHidden="1" w:unhideWhenUsed="1"/>
+    <w:lsdException w:name="Body Text 3" w:semiHidden="1" w:unhideWhenUsed="1"/>
+    <w:lsdException w:name="Body Text Indent 2" w:semiHidden="1" w:unhideWhenUsed="1"/>
+    <w:lsdException w:name="Body Text Indent 3" w:semiHidden="1" w:unhideWhenUsed="1"/>
+    <w:lsdException w:name="Block Text" w:semiHidden="1" w:unhideWhenUsed="1"/>
+    <w:lsdException w:name="Hyperlink" w:semiHidden="1" w:unhideWhenUsed="1"/>
+    <w:lsdException w:name="FollowedHyperlink" w:semiHidden="1" w:unhideWhenUsed="1"/>
+    <w:lsdException w:name="Strong" w:uiPriority="22" w:qFormat="1"/>
+    <w:lsdException w:name="Emphasis" w:uiPriority="20" w:qFormat="1"/>
+    <w:lsdException w:name="Document Map" w:semiHidden="1" w:unhideWhenUsed="1"/>
+    <w:lsdException w:name="Plain Text" w:semiHidden="1" w:unhideWhenUsed="1"/>
+    <w:lsdException w:name="E-mail Signature" w:semiHidden="1" w:unhideWhenUsed="1"/>
+    <w:lsdException w:name="HTML Top of Form" w:semiHidden="1" w:unhideWhenUsed="1"/>
+    <w:lsdException w:name="HTML Bottom of Form" w:semiHidden="1" w:unhideWhenUsed="1"/>
+    <w:lsdException w:name="Normal (Web)" w:semiHidden="1" w:unhideWhenUsed="1"/>
+    <w:lsdException w:name="HTML Acronym" w:semiHidden="1" w:unhideWhenUsed="1"/>
+    <w:lsdException w:name="HTML Address" w:semiHidden="1" w:unhideWhenUsed="1"/>
+    <w:lsdException w:name="HTML Cite" w:semiHidden="1" w:unhideWhenUsed="1"/>
+    <w:lsdException w:name="HTML Code" w:semiHidden="1" w:unhideWhenUsed="1"/>
+    <w:lsdException w:name="HTML Definition" w:semiHidden="1" w:unhideWhenUsed="1"/>
+    <w:lsdException w:name="HTML Keyboard" w:semiHidden="1" w:unhideWhenUsed="1"/>
+    <w:lsdException w:name="HTML Preformatted" w:semiHidden="1" w:unhideWhenUsed="1"/>
+    <w:lsdException w:name="HTML Sample" w:semiHidden="1" w:unhideWhenUsed="1"/>
+    <w:lsdException w:name="HTML Typewriter" w:semiHidden="1" w:unhideWhenUsed="1"/>
+    <w:lsdException w:name="HTML Variable" w:semiHidden="1" w:unhideWhenUsed="1"/>
+    <w:lsdException w:name="Normal Table" w:semiHidden="1" w:unhideWhenUsed="1"/>
+    <w:lsdException w:name="annotation subject" w:semiHidden="1" w:unhideWhenUsed="1"/>
+    <w:lsdException w:name="No List" w:semiHidden="1" w:unhideWhenUsed="1"/>
+    <w:lsdException w:name="Outline List 1" w:semiHidden="1" w:unhideWhenUsed="1"/>
+    <w:lsdException w:name="Outline List 2" w:semiHidden="1" w:unhideWhenUsed="1"/>
+    <w:lsdException w:name="Outline List 3" w:semiHidden="1" w:unhideWhenUsed="1"/>
+    <w:lsdException w:name="Table Simple 1" w:semiHidden="1" w:unhideWhenUsed="1"/>
+    <w:lsdException w:name="Table Simple 2" w:semiHidden="1" w:unhideWhenUsed="1"/>
+    <w:lsdException w:name="Table Simple 3" w:semiHidden="1" w:unhideWhenUsed="1"/>
+    <w:lsdException w:name="Table Classic 1" w:semiHidden="1" w:unhideWhenUsed="1"/>
+    <w:lsdException w:name="Table Classic 2" w:semiHidden="1" w:unhideWhenUsed="1"/>
+    <w:lsdException w:name="Table Classic 3" w:semiHidden="1" w:unhideWhenUsed="1"/>
+    <w:lsdException w:name="Table Classic 4" w:semiHidden="1" w:unhideWhenUsed="1"/>
+    <w:lsdException w:name="Table Colorful 1" w:semiHidden="1" w:unhideWhenUsed="1"/>
+    <w:lsdException w:name="Table Colorful 2" w:semiHidden="1" w:unhideWhenUsed="1"/>
+    <w:lsdException w:name="Table Colorful 3" w:semiHidden="1" w:unhideWhenUsed="1"/>
+    <w:lsdException w:name="Table Columns 1" w:semiHidden="1" w:unhideWhenUsed="1"/>
+    <w:lsdException w:name="Table Columns 2" w:semiHidden="1" w:unhideWhenUsed="1"/>
+    <w:lsdException w:name="Table Columns 3" w:semiHidden="1" w:unhideWhenUsed="1"/>
+    <w:lsdException w:name="Table Columns 4" w:semiHidden="1" w:unhideWhenUsed="1"/>
+    <w:lsdException w:name="Table Columns 5" w:semiHidden="1" w:unhideWhenUsed="1"/>
+    <w:lsdException w:name="Table Grid 1" w:semiHidden="1" w:unhideWhenUsed="1"/>
+    <w:lsdException w:name="Table Grid 2" w:semiHidden="1" w:unhideWhenUsed="1"/>
+    <w:lsdException w:name="Table Grid 3" w:semiHidden="1" w:unhideWhenUsed="1"/>
+    <w:lsdException w:name="Table Grid 4" w:semiHidden="1" w:unhideWhenUsed="1"/>
+    <w:lsdException w:name="Table Grid 5" w:semiHidden="1" w:unhideWhenUsed="1"/>
+    <w:lsdException w:name="Table Grid 6" w:semiHidden="1" w:unhideWhenUsed="1"/>
+    <w:lsdException w:name="Table Grid 7" w:semiHidden="1" w:unhideWhenUsed="1"/>
+    <w:lsdException w:name="Table Grid 8" w:semiHidden="1" w:unhideWhenUsed="1"/>
+    <w:lsdException w:name="Table List 1" w:semiHidden="1" w:unhideWhenUsed="1"/>
+    <w:lsdException w:name="Table List 2" w:semiHidden="1" w:unhideWhenUsed="1"/>
+    <w:lsdException w:name="Table List 3" w:semiHidden="1" w:unhideWhenUsed="1"/>
+    <w:lsdException w:name="Table List 4" w:semiHidden="1" w:unhideWhenUsed="1"/>
+    <w:lsdException w:name="Table List 5" w:semiHidden="1" w:unhideWhenUsed="1"/>
+    <w:lsdException w:name="Table List 6" w:semiHidden="1" w:unhideWhenUsed="1"/>
+    <w:lsdException w:name="Table List 7" w:semiHidden="1" w:unhideWhenUsed="1"/>
+    <w:lsdException w:name="Table List 8" w:semiHidden="1" w:unhideWhenUsed="1"/>
+    <w:lsdException w:name="Table 3D effects 1" w:semiHidden="1" w:unhideWhenUsed="1"/>
+    <w:lsdException w:name="Table 3D effects 2" w:semiHidden="1" w:unhideWhenUsed="1"/>
+    <w:lsdException w:name="Table 3D effects 3" w:semiHidden="1" w:unhideWhenUsed="1"/>
+    <w:lsdException w:name="Table Contemporary" w:semiHidden="1" w:unhideWhenUsed="1"/>
+    <w:lsdException w:name="Table Elegant" w:semiHidden="1" w:unhideWhenUsed="1"/>
+    <w:lsdException w:name="Table Professional" w:semiHidden="1" w:unhideWhenUsed="1"/>
+    <w:lsdException w:name="Table Subtle 1" w:semiHidden="1" w:unhideWhenUsed="1"/>
+    <w:lsdException w:name="Table Subtle 2" w:semiHidden="1" w:unhideWhenUsed="1"/>
+    <w:lsdException w:name="Table Web 1" w:semiHidden="1" w:unhideWhenUsed="1"/>
+    <w:lsdException w:name="Table Web 2" w:semiHidden="1" w:unhideWhenUsed="1"/>
+    <w:lsdException w:name="Table Web 3" w:semiHidden="1" w:unhideWhenUsed="1"/>
+    <w:lsdException w:name="Balloon Text" w:semiHidden="1" w:unhideWhenUsed="1"/>
+    <w:lsdException w:name="Table Grid" w:uiPriority="39"/>
+    <w:lsdException w:name="Table Theme" w:semiHidden="1" w:unhideWhenUsed="1"/>
+    <w:lsdException w:name="Placeholder Text" w:semiHidden="1"/>
+    <w:lsdException w:name="No Spacing" w:uiPriority="1" w:qFormat="1"/>
+    <w:lsdException w:name="Light Shading" w:uiPriority="60"/>
+    <w:lsdException w:name="Light List" w:uiPriority="61"/>
+    <w:lsdException w:name="Light Grid" w:uiPriority="62"/>
+    <w:lsdException w:name="Medium Shading 1" w:uiPriority="63"/>
+    <w:lsdException w:name="Medium Shading 2" w:uiPriority="64"/>
+    <w:lsdException w:name="Medium List 1" w:uiPriority="65"/>
+    <w:lsdException w:name="Medium List 2" w:uiPriority="66"/>
+    <w:lsdException w:name="Medium Grid 1" w:uiPriority="67"/>
+    <w:lsdException w:name="Medium Grid 2" w:uiPriority="68"/>
+    <w:lsdException w:name="Medium Grid 3" w:uiPriority="69"/>
+    <w:lsdException w:name="Dark List" w:uiPriority="70"/>
+    <w:lsdException w:name="Colorful Shading" w:uiPriority="71"/>
+    <w:lsdException w:name="Colorful List" w:uiPriority="72"/>
+    <w:lsdException w:name="Colorful Grid" w:uiPriority="73"/>
+    <w:lsdException w:name="Light Shading Accent 1" w:uiPriority="60"/>
+    <w:lsdException w:name="Light List Accent 1" w:uiPriority="61"/>
+    <w:lsdException w:name="Light Grid Accent 1" w:uiPriority="62"/>
+    <w:lsdException w:name="Medium Shading 1 Accent 1" w:uiPriority="63"/>
+    <w:lsdException w:name="Medium Shading 2 Accent 1" w:uiPriority="64"/>
+    <w:lsdException w:name="Medium List 1 Accent 1" w:uiPriority="65"/>
+    <w:lsdException w:name="Revision" w:semiHidden="1"/>
+    <w:lsdException w:name="List Paragraph" w:uiPriority="34" w:qFormat="1"/>
+    <w:lsdException w:name="Quote" w:uiPriority="29" w:qFormat="1"/>
+    <w:lsdException w:name="Intense Quote" w:uiPriority="30" w:qFormat="1"/>
+    <w:lsdException w:name="Medium List 2 Accent 1" w:uiPriority="66"/>
+    <w:lsdException w:name="Medium Grid 1 Accent 1" w:uiPriority="67"/>
+    <w:lsdException w:name="Medium Grid 2 Accent 1" w:uiPriority="68"/>
+    <w:lsdException w:name="Medium Grid 3 Accent 1" w:uiPriority="69"/>
+    <w:lsdException w:name="Dark List Accent 1" w:uiPriority="70"/>
+    <w:lsdException w:name="Colorful Shading Accent 1" w:uiPriority="71"/>
+    <w:lsdException w:name="Colorful List Accent 1" w:uiPriority="72"/>
+    <w:lsdException w:name="Colorful Grid Accent 1" w:uiPriority="73"/>
+    <w:lsdException w:name="Light Shading Accent 2" w:uiPriority="60"/>
+    <w:lsdException w:name="Light List Accent 2" w:uiPriority="61"/>
+    <w:lsdException w:name="Light Grid Accent 2" w:uiPriority="62"/>
+    <w:lsdException w:name="Medium Shading 1 Accent 2" w:uiPriority="63"/>
+    <w:lsdException w:name="Medium Shading 2 Accent 2" w:uiPriority="64"/>
+    <w:lsdException w:name="Medium List 1 Accent 2" w:uiPriority="65"/>
+    <w:lsdException w:name="Medium List 2 Accent 2" w:uiPriority="66"/>
+    <w:lsdException w:name="Medium Grid 1 Accent 2" w:uiPriority="67"/>
+    <w:lsdException w:name="Medium Grid 2 Accent 2" w:uiPriority="68"/>
+    <w:lsdException w:name="Medium Grid 3 Accent 2" w:uiPriority="69"/>
+    <w:lsdException w:name="Dark List Accent 2" w:uiPriority="70"/>
+    <w:lsdException w:name="Colorful Shading Accent 2" w:uiPriority="71"/>
+    <w:lsdException w:name="Colorful List Accent 2" w:uiPriority="72"/>
+    <w:lsdException w:name="Colorful Grid Accent 2" w:uiPriority="73"/>
+    <w:lsdException w:name="Light Shading Accent 3" w:uiPriority="60"/>
+    <w:lsdException w:name="Light List Accent 3" w:uiPriority="61"/>
+    <w:lsdException w:name="Light Grid Accent 3" w:uiPriority="62"/>
+    <w:lsdException w:name="Medium Shading 1 Accent 3" w:uiPriority="63"/>
+    <w:lsdException w:name="Medium Shading 2 Accent 3" w:uiPriority="64"/>
+    <w:lsdException w:name="Medium List 1 Accent 3" w:uiPriority="65"/>
+    <w:lsdException w:name="Medium List 2 Accent 3" w:uiPriority="66"/>
+    <w:lsdException w:name="Medium Grid 1 Accent 3" w:uiPriority="67"/>
+    <w:lsdException w:name="Medium Grid 2 Accent 3" w:uiPriority="68"/>
+    <w:lsdException w:name="Medium Grid 3 Accent 3" w:uiPriority="69"/>
+    <w:lsdException w:name="Dark List Accent 3" w:uiPriority="70"/>
+    <w:lsdException w:name="Colorful Shading Accent 3" w:uiPriority="71"/>
+    <w:lsdException w:name="Colorful List Accent 3" w:uiPriority="72"/>
+    <w:lsdException w:name="Colorful Grid Accent 3" w:uiPriority="73"/>
+    <w:lsdException w:name="Light Shading Accent 4" w:uiPriority="60"/>
+    <w:lsdException w:name="Light List Accent 4" w:uiPriority="61"/>
+    <w:lsdException w:name="Light Grid Accent 4" w:uiPriority="62"/>
+    <w:lsdException w:name="Medium Shading 1 Accent 4" w:uiPriority="63"/>
+    <w:lsdException w:name="Medium Shading 2 Accent 4" w:uiPriority="64"/>
+    <w:lsdException w:name="Medium List 1 Accent 4" w:uiPriority="65"/>
+    <w:lsdException w:name="Medium List 2 Accent 4" w:uiPriority="66"/>
+    <w:lsdException w:name="Medium Grid 1 Accent 4" w:uiPriority="67"/>
+    <w:lsdException w:name="Medium Grid 2 Accent 4" w:uiPriority="68"/>
+    <w:lsdException w:name="Medium Grid 3 Accent 4" w:uiPriority="69"/>
+    <w:lsdException w:name="Dark List Accent 4" w:uiPriority="70"/>
+    <w:lsdException w:name="Colorful Shading Accent 4" w:uiPriority="71"/>
+    <w:lsdException w:name="Colorful List Accent 4" w:uiPriority="72"/>
+    <w:lsdException w:name="Colorful Grid Accent 4" w:uiPriority="73"/>
+    <w:lsdException w:name="Light Shading Accent 5" w:uiPriority="60"/>
+    <w:lsdException w:name="Light List Accent 5" w:uiPriority="61"/>
+    <w:lsdException w:name="Light Grid Accent 5" w:uiPriority="62"/>
+    <w:lsdException w:name="Medium Shading 1 Accent 5" w:uiPriority="63"/>
+    <w:lsdException w:name="Medium Shading 2 Accent 5" w:uiPriority="64"/>
+    <w:lsdException w:name="Medium List 1 Accent 5" w:uiPriority="65"/>
+    <w:lsdException w:name="Medium List 2 Accent 5" w:uiPriority="66"/>
+    <w:lsdException w:name="Medium Grid 1 Accent 5" w:uiPriority="67"/>
+    <w:lsdException w:name="Medium Grid 2 Accent 5" w:uiPriority="68"/>
+    <w:lsdException w:name="Medium Grid 3 Accent 5" w:uiPriority="69"/>
+    <w:lsdException w:name="Dark List Accent 5" w:uiPriority="70"/>
+    <w:lsdException w:name="Colorful Shading Accent 5" w:uiPriority="71"/>
+    <w:lsdException w:name="Colorful List Accent 5" w:uiPriority="72"/>
+    <w:lsdException w:name="Colorful Grid Accent 5" w:uiPriority="73"/>
+    <w:lsdException w:name="Light Shading Accent 6" w:uiPriority="60"/>
+    <w:lsdException w:name="Light List Accent 6" w:uiPriority="61"/>
+    <w:lsdException w:name="Light Grid Accent 6" w:uiPriority="62"/>
+    <w:lsdException w:name="Medium Shading 1 Accent 6" w:uiPriority="63"/>
+    <w:lsdException w:name="Medium Shading 2 Accent 6" w:uiPriority="64"/>
+    <w:lsdException w:name="Medium List 1 Accent 6" w:uiPriority="65"/>
+    <w:lsdException w:name="Medium List 2 Accent 6" w:uiPriority="66"/>
+    <w:lsdException w:name="Medium Grid 1 Accent 6" w:uiPriority="67"/>
+    <w:lsdException w:name="Medium Grid 2 Accent 6" w:uiPriority="68"/>
+    <w:lsdException w:name="Medium Grid 3 Accent 6" w:uiPriority="69"/>
+    <w:lsdException w:name="Dark List Accent 6" w:uiPriority="70"/>
+    <w:lsdException w:name="Colorful Shading Accent 6" w:uiPriority="71"/>
+    <w:lsdException w:name="Colorful List Accent 6" w:uiPriority="72"/>
+    <w:lsdException w:name="Colorful Grid Accent 6" w:uiPriority="73"/>
+    <w:lsdException w:name="Subtle Emphasis" w:uiPriority="19" w:qFormat="1"/>
+    <w:lsdException w:name="Intense Emphasis" w:uiPriority="21" w:qFormat="1"/>
+    <w:lsdException w:name="Subtle Reference" w:uiPriority="31" w:qFormat="1"/>
+    <w:lsdException w:name="Intense Reference" w:uiPriority="32" w:qFormat="1"/>
+    <w:lsdException w:name="Book Title" w:uiPriority="33" w:qFormat="1"/>
+    <w:lsdException w:name="Bibliography" w:semiHidden="1" w:uiPriority="37" w:unhideWhenUsed="1"/>
+    <w:lsdException w:name="TOC Heading" w:semiHidden="1" w:uiPriority="39" w:unhideWhenUsed="1" w:qFormat="1"/>
+    <w:lsdException w:name="Plain Table 1" w:uiPriority="41"/>
+    <w:lsdException w:name="Plain Table 2" w:uiPriority="42"/>
+    <w:lsdException w:name="Plain Table 3" w:uiPriority="43"/>
+    <w:lsdException w:name="Plain Table 4" w:uiPriority="44"/>
+    <w:lsdException w:name="Plain Table 5" w:uiPriority="45"/>
+    <w:lsdException w:name="Grid Table Light" w:uiPriority="40"/>
+    <w:lsdException w:name="Grid Table 1 Light" w:uiPriority="46"/>
+    <w:lsdException w:name="Grid Table 2" w:uiPriority="47"/>
+    <w:lsdException w:name="Grid Table 3" w:uiPriority="48"/>
+    <w:lsdException w:name="Grid Table 4" w:uiPriority="49"/>
+    <w:lsdException w:name="Grid Table 5 Dark" w:uiPriority="50"/>
+    <w:lsdException w:name="Grid Table 6 Colorful" w:uiPriority="51"/>
+    <w:lsdException w:name="Grid Table 7 Colorful" w:uiPriority="52"/>
+    <w:lsdException w:name="Grid Table 1 Light Accent 1" w:uiPriority="46"/>
+    <w:lsdException w:name="Grid Table 2 Accent 1" w:uiPriority="47"/>
+    <w:lsdException w:name="Grid Table 3 Accent 1" w:uiPriority="48"/>
+    <w:lsdException w:name="Grid Table 4 Accent 1" w:uiPriority="49"/>
+    <w:lsdException w:name="Grid Table 5 Dark Accent 1" w:uiPriority="50"/>
+    <w:lsdException w:name="Grid Table 6 Colorful Accent 1" w:uiPriority="51"/>
+    <w:lsdException w:name="Grid Table 7 Colorful Accent 1" w:uiPriority="52"/>
+    <w:lsdException w:name="Grid Table 1 Light Accent 2" w:uiPriority="46"/>
+    <w:lsdException w:name="Grid Table 2 Accent 2" w:uiPriority="47"/>
+    <w:lsdException w:name="Grid Table 3 Accent 2" w:uiPriority="48"/>
+    <w:lsdException w:name="Grid Table 4 Accent 2" w:uiPriority="49"/>
+    <w:lsdException w:name="Grid Table 5 Dark Accent 2" w:uiPriority="50"/>
+    <w:lsdException w:name="Grid Table 6 Colorful Accent 2" w:uiPriority="51"/>
+    <w:lsdException w:name="Grid Table 7 Colorful Accent 2" w:uiPriority="52"/>
+    <w:lsdException w:name="Grid Table 1 Light Accent 3" w:uiPriority="46"/>
+    <w:lsdException w:name="Grid Table 2 Accent 3" w:uiPriority="47"/>
+    <w:lsdException w:name="Grid Table 3 Accent 3" w:uiPriority="48"/>
+    <w:lsdException w:name="Grid Table 4 Accent 3" w:uiPriority="49"/>
+    <w:lsdException w:name="Grid Table 5 Dark Accent 3" w:uiPriority="50"/>
+    <w:lsdException w:name="Grid Table 6 Colorful Accent 3" w:uiPriority="51"/>
+    <w:lsdException w:name="Grid Table 7 Colorful Accent 3" w:uiPriority="52"/>
+    <w:lsdException w:name="Grid Table 1 Light Accent 4" w:uiPriority="46"/>
+    <w:lsdException w:name="Grid Table 2 Accent 4" w:uiPriority="47"/>
+    <w:lsdException w:name="Grid Table 3 Accent 4" w:uiPriority="48"/>
+    <w:lsdException w:name="Grid Table 4 Accent 4" w:uiPriority="49"/>
+    <w:lsdException w:name="Grid Table 5 Dark Accent 4" w:uiPriority="50"/>
+    <w:lsdException w:name="Grid Table 6 Colorful Accent 4" w:uiPriority="51"/>
+    <w:lsdException w:name="Grid Table 7 Colorful Accent 4" w:uiPriority="52"/>
+    <w:lsdException w:name="Grid Table 1 Light Accent 5" w:uiPriority="46"/>
+    <w:lsdException w:name="Grid Table 2 Accent 5" w:uiPriority="47"/>
+    <w:lsdException w:name="Grid Table 3 Accent 5" w:uiPriority="48"/>
+    <w:lsdException w:name="Grid Table 4 Accent 5" w:uiPriority="49"/>
+    <w:lsdException w:name="Grid Table 5 Dark Accent 5" w:uiPriority="50"/>
+    <w:lsdException w:name="Grid Table 6 Colorful Accent 5" w:uiPriority="51"/>
+    <w:lsdException w:name="Grid Table 7 Colorful Accent 5" w:uiPriority="52"/>
+    <w:lsdException w:name="Grid Table 1 Light Accent 6" w:uiPriority="46"/>
+    <w:lsdException w:name="Grid Table 2 Accent 6" w:uiPriority="47"/>
+    <w:lsdException w:name="Grid Table 3 Accent 6" w:uiPriority="48"/>
+    <w:lsdException w:name="Grid Table 4 Accent 6" w:uiPriority="49"/>
+    <w:lsdException w:name="Grid Table 5 Dark Accent 6" w:uiPriority="50"/>
+    <w:lsdException w:name="Grid Table 6 Colorful Accent 6" w:uiPriority="51"/>
+    <w:lsdException w:name="Grid Table 7 Colorful Accent 6" w:uiPriority="52"/>
+    <w:lsdException w:name="List Table 1 Light" w:uiPriority="46"/>
+    <w:lsdException w:name="List Table 2" w:uiPriority="47"/>
+    <w:lsdException w:name="List Table 3" w:uiPriority="48"/>
+    <w:lsdException w:name="List Table 4" w:uiPriority="49"/>
+    <w:lsdException w:name="List Table 5 Dark" w:uiPriority="50"/>
+    <w:lsdException w:name="List Table 6 Colorful" w:uiPriority="51"/>
+    <w:lsdException w:name="List Table 7 Colorful" w:uiPriority="52"/>
+    <w:lsdException w:name="List Table 1 Light Accent 1" w:uiPriority="46"/>
+    <w:lsdException w:name="List Table 2 Accent 1" w:uiPriority="47"/>
+    <w:lsdException w:name="List Table 3 Accent 1" w:uiPriority="48"/>
+    <w:lsdException w:name="List Table 4 Accent 1" w:uiPriority="49"/>
+    <w:lsdException w:name="List Table 5 Dark Accent 1" w:uiPriority="50"/>
+    <w:lsdException w:name="List Table 6 Colorful Accent 1" w:uiPriority="51"/>
+    <w:lsdException w:name="List Table 7 Colorful Accent 1" w:uiPriority="52"/>
+    <w:lsdException w:name="List Table 1 Light Accent 2" w:uiPriority="46"/>
+    <w:lsdException w:name="List Table 2 Accent 2" w:uiPriority="47"/>
+    <w:lsdException w:name="List Table 3 Accent 2" w:uiPriority="48"/>
+    <w:lsdException w:name="List Table 4 Accent 2" w:uiPriority="49"/>
+    <w:lsdException w:name="List Table 5 Dark Accent 2" w:uiPriority="50"/>
+    <w:lsdException w:name="List Table 6 Colorful Accent 2" w:uiPriority="51"/>
+    <w:lsdException w:name="List Table 7 Colorful Accent 2" w:uiPriority="52"/>
+    <w:lsdException w:name="List Table 1 Light Accent 3" w:uiPriority="46"/>
+    <w:lsdException w:name="List Table 2 Accent 3" w:uiPriority="47"/>
+    <w:lsdException w:name="List Table 3 Accent 3" w:uiPriority="48"/>
+    <w:lsdException w:name="List Table 4 Accent 3" w:uiPriority="49"/>
+    <w:lsdException w:name="List Table 5 Dark Accent 3" w:uiPriority="50"/>
+    <w:lsdException w:name="List Table 6 Colorful Accent 3" w:uiPriority="51"/>
+    <w:lsdException w:name="List Table 7 Colorful Accent 3" w:uiPriority="52"/>
+    <w:lsdException w:name="List Table 1 Light Accent 4" w:uiPriority="46"/>
+    <w:lsdException w:name="List Table 2 Accent 4" w:uiPriority="47"/>
+    <w:lsdException w:name="List Table 3 Accent 4" w:uiPriority="48"/>
+    <w:lsdException w:name="List Table 4 Accent 4" w:uiPriority="49"/>
+    <w:lsdException w:name="List Table 5 Dark Accent 4" w:uiPriority="50"/>
+    <w:lsdException w:name="List Table 6 Colorful Accent 4" w:uiPriority="51"/>
+    <w:lsdException w:name="List Table 7 Colorful Accent 4" w:uiPriority="52"/>
+    <w:lsdException w:name="List Table 1 Light Accent 5" w:uiPriority="46"/>
+    <w:lsdException w:name="List Table 2 Accent 5" w:uiPriority="47"/>
+    <w:lsdException w:name="List Table 3 Accent 5" w:uiPriority="48"/>
+    <w:lsdException w:name="List Table 4 Accent 5" w:uiPriority="49"/>
+    <w:lsdException w:name="List Table 5 Dark Accent 5" w:uiPriority="50"/>
+    <w:lsdException w:name="List Table 6 Colorful Accent 5" w:uiPriority="51"/>
+    <w:lsdException w:name="List Table 7 Colorful Accent 5" w:uiPriority="52"/>
+    <w:lsdException w:name="List Table 1 Light Accent 6" w:uiPriority="46"/>
+    <w:lsdException w:name="List Table 2 Accent 6" w:uiPriority="47"/>
+    <w:lsdException w:name="List Table 3 Accent 6" w:uiPriority="48"/>
+    <w:lsdException w:name="List Table 4 Accent 6" w:uiPriority="49"/>
+    <w:lsdException w:name="List Table 5 Dark Accent 6" w:uiPriority="50"/>
+    <w:lsdException w:name="List Table 6 Colorful Accent 6" w:uiPriority="51"/>
+    <w:lsdException w:name="List Table 7 Colorful Accent 6" w:uiPriority="52"/>
+    <w:lsdException w:name="Mention" w:semiHidden="1" w:unhideWhenUsed="1"/>
+    <w:lsdException w:name="Smart Hyperlink" w:semiHidden="1" w:unhideWhenUsed="1"/>
+    <w:lsdException w:name="Hashtag" w:semiHidden="1" w:unhideWhenUsed="1"/>
+    <w:lsdException w:name="Unresolved Mention" w:semiHidden="1" w:unhideWhenUsed="1"/>
+    <w:lsdException w:name="Smart Link" w:semiHidden="1" w:unhideWhenUsed="1"/>
   </w:latentStyles>
   <w:style w:type="paragraph" w:default="1" w:styleId="Normal">
     <w:name w:val="Normal"/>
@@ -2746,7 +3339,6 @@
     <w:uiPriority w:val="99"/>
     <w:semiHidden/>
     <w:unhideWhenUsed/>
-    <w:qFormat/>
     <w:tblPr>
       <w:tblInd w:w="0" w:type="dxa"/>
       <w:tblCellMar>
@@ -2866,7 +3458,7 @@
       <w:szCs w:val="32"/>
     </w:rPr>
   </w:style>
-  <w:style w:type="paragraph" w:styleId="TtulodeTDC">
+  <w:style w:type="paragraph" w:styleId="TtuloTDC">
     <w:name w:val="TOC Heading"/>
     <w:basedOn w:val="Ttulo1"/>
     <w:next w:val="Normal"/>
@@ -2904,7 +3496,7 @@
       <w:u w:val="single"/>
     </w:rPr>
   </w:style>
-  <w:style w:type="paragraph" w:styleId="Epgrafe">
+  <w:style w:type="paragraph" w:styleId="Descripcin">
     <w:name w:val="caption"/>
     <w:basedOn w:val="Normal"/>
     <w:next w:val="Normal"/>
@@ -3032,7 +3624,6 @@
       <w:spacing w:after="0" w:line="240" w:lineRule="auto"/>
     </w:pPr>
     <w:tblPr>
-      <w:tblInd w:w="0" w:type="dxa"/>
       <w:tblBorders>
         <w:top w:val="single" w:sz="4" w:space="0" w:color="auto"/>
         <w:left w:val="single" w:sz="4" w:space="0" w:color="auto"/>
@@ -3041,12 +3632,6 @@
         <w:insideH w:val="single" w:sz="4" w:space="0" w:color="auto"/>
         <w:insideV w:val="single" w:sz="4" w:space="0" w:color="auto"/>
       </w:tblBorders>
-      <w:tblCellMar>
-        <w:top w:w="0" w:type="dxa"/>
-        <w:left w:w="108" w:type="dxa"/>
-        <w:bottom w:w="0" w:type="dxa"/>
-        <w:right w:w="108" w:type="dxa"/>
-      </w:tblCellMar>
     </w:tblPr>
   </w:style>
   <w:style w:type="paragraph" w:styleId="Prrafodelista">
@@ -3084,328 +3669,6 @@
     </w:rPr>
   </w:style>
 </w:styles>
-</file>
-
-<file path=word/glossary/document.xml><?xml version="1.0" encoding="utf-8"?>
-<w:glossaryDocument xmlns:ve="http://schemas.openxmlformats.org/markup-compatibility/2006" xmlns:o="urn:schemas-microsoft-com:office:office" xmlns:r="http://schemas.openxmlformats.org/officeDocument/2006/relationships" xmlns:m="http://schemas.openxmlformats.org/officeDocument/2006/math" xmlns:v="urn:schemas-microsoft-com:vml" xmlns:wp="http://schemas.openxmlformats.org/drawingml/2006/wordprocessingDrawing" xmlns:w10="urn:schemas-microsoft-com:office:word" xmlns:w="http://schemas.openxmlformats.org/wordprocessingml/2006/main" xmlns:wne="http://schemas.microsoft.com/office/word/2006/wordml">
-  <w:docParts/>
-</w:glossaryDocument>
-</file>
-
-<file path=word/glossary/fontTable.xml><?xml version="1.0" encoding="utf-8"?>
-<w:fonts xmlns:r="http://schemas.openxmlformats.org/officeDocument/2006/relationships" xmlns:w="http://schemas.openxmlformats.org/wordprocessingml/2006/main">
-  <w:font w:name="Symbol">
-    <w:panose1 w:val="05050102010706020507"/>
-    <w:charset w:val="02"/>
-    <w:family w:val="roman"/>
-    <w:pitch w:val="variable"/>
-    <w:sig w:usb0="00000000" w:usb1="10000000" w:usb2="00000000" w:usb3="00000000" w:csb0="80000000" w:csb1="00000000"/>
-  </w:font>
-  <w:font w:name="Times New Roman">
-    <w:panose1 w:val="02020603050405020304"/>
-    <w:charset w:val="00"/>
-    <w:family w:val="roman"/>
-    <w:pitch w:val="variable"/>
-    <w:sig w:usb0="E0002EFF" w:usb1="C000785B" w:usb2="00000009" w:usb3="00000000" w:csb0="000001FF" w:csb1="00000000"/>
-  </w:font>
-  <w:font w:name="Courier New">
-    <w:panose1 w:val="02070309020205020404"/>
-    <w:charset w:val="00"/>
-    <w:family w:val="modern"/>
-    <w:pitch w:val="fixed"/>
-    <w:sig w:usb0="E0002EFF" w:usb1="C0007843" w:usb2="00000009" w:usb3="00000000" w:csb0="000001FF" w:csb1="00000000"/>
-  </w:font>
-  <w:font w:name="Wingdings">
-    <w:panose1 w:val="05000000000000000000"/>
-    <w:charset w:val="02"/>
-    <w:family w:val="auto"/>
-    <w:pitch w:val="variable"/>
-    <w:sig w:usb0="00000000" w:usb1="10000000" w:usb2="00000000" w:usb3="00000000" w:csb0="80000000" w:csb1="00000000"/>
-  </w:font>
-  <w:font w:name="Calibri">
-    <w:panose1 w:val="020F0502020204030204"/>
-    <w:charset w:val="00"/>
-    <w:family w:val="swiss"/>
-    <w:pitch w:val="variable"/>
-    <w:sig w:usb0="E0002AFF" w:usb1="C000247B" w:usb2="00000009" w:usb3="00000000" w:csb0="000001FF" w:csb1="00000000"/>
-  </w:font>
-  <w:font w:name="Calibri Light">
-    <w:panose1 w:val="020F0302020204030204"/>
-    <w:charset w:val="00"/>
-    <w:family w:val="swiss"/>
-    <w:pitch w:val="variable"/>
-    <w:sig w:usb0="E0002AFF" w:usb1="C000247B" w:usb2="00000009" w:usb3="00000000" w:csb0="000001FF" w:csb1="00000000"/>
-  </w:font>
-  <w:font w:name="Tahoma">
-    <w:panose1 w:val="020B0604030504040204"/>
-    <w:charset w:val="00"/>
-    <w:family w:val="swiss"/>
-    <w:pitch w:val="variable"/>
-    <w:sig w:usb0="E1002EFF" w:usb1="C000605B" w:usb2="00000029" w:usb3="00000000" w:csb0="000101FF" w:csb1="00000000"/>
-  </w:font>
-  <w:font w:name="Consolas">
-    <w:panose1 w:val="020B0609020204030204"/>
-    <w:charset w:val="00"/>
-    <w:family w:val="modern"/>
-    <w:pitch w:val="fixed"/>
-    <w:sig w:usb0="E00006FF" w:usb1="0000FCFF" w:usb2="00000001" w:usb3="00000000" w:csb0="0000019F" w:csb1="00000000"/>
-  </w:font>
-  <w:font w:name="Cambria Math">
-    <w:panose1 w:val="02040503050406030204"/>
-    <w:charset w:val="00"/>
-    <w:family w:val="roman"/>
-    <w:pitch w:val="variable"/>
-    <w:sig w:usb0="E00002FF" w:usb1="420024FF" w:usb2="00000000" w:usb3="00000000" w:csb0="0000019F" w:csb1="00000000"/>
-  </w:font>
-  <w:font w:name="Cambria">
-    <w:panose1 w:val="02040503050406030204"/>
-    <w:charset w:val="00"/>
-    <w:family w:val="roman"/>
-    <w:pitch w:val="variable"/>
-    <w:sig w:usb0="E00002FF" w:usb1="400004FF" w:usb2="00000000" w:usb3="00000000" w:csb0="0000019F" w:csb1="00000000"/>
-  </w:font>
-</w:fonts>
-</file>
-
-<file path=word/glossary/settings.xml><?xml version="1.0" encoding="utf-8"?>
-<w:settings xmlns:o="urn:schemas-microsoft-com:office:office" xmlns:r="http://schemas.openxmlformats.org/officeDocument/2006/relationships" xmlns:m="http://schemas.openxmlformats.org/officeDocument/2006/math" xmlns:v="urn:schemas-microsoft-com:vml" xmlns:w10="urn:schemas-microsoft-com:office:word" xmlns:w="http://schemas.openxmlformats.org/wordprocessingml/2006/main" xmlns:sl="http://schemas.openxmlformats.org/schemaLibrary/2006/main">
-  <w:view w:val="normal"/>
-  <w:defaultTabStop w:val="708"/>
-  <w:hyphenationZone w:val="425"/>
-  <w:characterSpacingControl w:val="doNotCompress"/>
-  <w:compat>
-    <w:useFELayout/>
-  </w:compat>
-  <w:rsids>
-    <w:rsidRoot w:val="007D6E54"/>
-    <w:rsid w:val="007D6E54"/>
-    <w:rsid w:val="00E3252C"/>
-  </w:rsids>
-  <m:mathPr>
-    <m:mathFont m:val="Cambria Math"/>
-    <m:brkBin m:val="before"/>
-    <m:brkBinSub m:val="--"/>
-    <m:smallFrac m:val="off"/>
-    <m:dispDef/>
-    <m:lMargin m:val="0"/>
-    <m:rMargin m:val="0"/>
-    <m:defJc m:val="centerGroup"/>
-    <m:wrapIndent m:val="1440"/>
-    <m:intLim m:val="subSup"/>
-    <m:naryLim m:val="undOvr"/>
-  </m:mathPr>
-  <w:themeFontLang w:val="es-MX"/>
-  <w:clrSchemeMapping w:bg1="light1" w:t1="dark1" w:bg2="light2" w:t2="dark2" w:accent1="accent1" w:accent2="accent2" w:accent3="accent3" w:accent4="accent4" w:accent5="accent5" w:accent6="accent6" w:hyperlink="hyperlink" w:followedHyperlink="followedHyperlink"/>
-  <w:decimalSymbol w:val="."/>
-  <w:listSeparator w:val=","/>
-</w:settings>
-</file>
-
-<file path=word/glossary/styles.xml><?xml version="1.0" encoding="utf-8"?>
-<w:styles xmlns:r="http://schemas.openxmlformats.org/officeDocument/2006/relationships" xmlns:w="http://schemas.openxmlformats.org/wordprocessingml/2006/main">
-  <w:docDefaults>
-    <w:rPrDefault>
-      <w:rPr>
-        <w:rFonts w:asciiTheme="minorHAnsi" w:eastAsiaTheme="minorEastAsia" w:hAnsiTheme="minorHAnsi" w:cstheme="minorBidi"/>
-        <w:sz w:val="22"/>
-        <w:szCs w:val="22"/>
-        <w:lang w:val="es-MX" w:eastAsia="es-MX" w:bidi="ar-SA"/>
-      </w:rPr>
-    </w:rPrDefault>
-    <w:pPrDefault>
-      <w:pPr>
-        <w:spacing w:after="200" w:line="276" w:lineRule="auto"/>
-      </w:pPr>
-    </w:pPrDefault>
-  </w:docDefaults>
-  <w:latentStyles w:defLockedState="0" w:defUIPriority="99" w:defSemiHidden="1" w:defUnhideWhenUsed="1" w:defQFormat="0" w:count="267">
-    <w:lsdException w:name="Normal" w:semiHidden="0" w:uiPriority="0" w:unhideWhenUsed="0" w:qFormat="1"/>
-    <w:lsdException w:name="heading 1" w:semiHidden="0" w:uiPriority="9" w:unhideWhenUsed="0" w:qFormat="1"/>
-    <w:lsdException w:name="heading 2" w:uiPriority="9" w:qFormat="1"/>
-    <w:lsdException w:name="heading 3" w:uiPriority="9" w:qFormat="1"/>
-    <w:lsdException w:name="heading 4" w:uiPriority="9" w:qFormat="1"/>
-    <w:lsdException w:name="heading 5" w:uiPriority="9" w:qFormat="1"/>
-    <w:lsdException w:name="heading 6" w:uiPriority="9" w:qFormat="1"/>
-    <w:lsdException w:name="heading 7" w:uiPriority="9" w:qFormat="1"/>
-    <w:lsdException w:name="heading 8" w:uiPriority="9" w:qFormat="1"/>
-    <w:lsdException w:name="heading 9" w:uiPriority="9" w:qFormat="1"/>
-    <w:lsdException w:name="toc 1" w:uiPriority="39"/>
-    <w:lsdException w:name="toc 2" w:uiPriority="39"/>
-    <w:lsdException w:name="toc 3" w:uiPriority="39"/>
-    <w:lsdException w:name="toc 4" w:uiPriority="39"/>
-    <w:lsdException w:name="toc 5" w:uiPriority="39"/>
-    <w:lsdException w:name="toc 6" w:uiPriority="39"/>
-    <w:lsdException w:name="toc 7" w:uiPriority="39"/>
-    <w:lsdException w:name="toc 8" w:uiPriority="39"/>
-    <w:lsdException w:name="toc 9" w:uiPriority="39"/>
-    <w:lsdException w:name="caption" w:uiPriority="35" w:qFormat="1"/>
-    <w:lsdException w:name="Title" w:semiHidden="0" w:uiPriority="10" w:unhideWhenUsed="0" w:qFormat="1"/>
-    <w:lsdException w:name="Default Paragraph Font" w:uiPriority="1"/>
-    <w:lsdException w:name="Subtitle" w:semiHidden="0" w:uiPriority="11" w:unhideWhenUsed="0" w:qFormat="1"/>
-    <w:lsdException w:name="Strong" w:semiHidden="0" w:uiPriority="22" w:unhideWhenUsed="0" w:qFormat="1"/>
-    <w:lsdException w:name="Emphasis" w:semiHidden="0" w:uiPriority="20" w:unhideWhenUsed="0" w:qFormat="1"/>
-    <w:lsdException w:name="Table Grid" w:semiHidden="0" w:uiPriority="59" w:unhideWhenUsed="0"/>
-    <w:lsdException w:name="Placeholder Text" w:unhideWhenUsed="0"/>
-    <w:lsdException w:name="No Spacing" w:semiHidden="0" w:uiPriority="1" w:unhideWhenUsed="0" w:qFormat="1"/>
-    <w:lsdException w:name="Light Shading" w:semiHidden="0" w:uiPriority="60" w:unhideWhenUsed="0"/>
-    <w:lsdException w:name="Light List" w:semiHidden="0" w:uiPriority="61" w:unhideWhenUsed="0"/>
-    <w:lsdException w:name="Light Grid" w:semiHidden="0" w:uiPriority="62" w:unhideWhenUsed="0"/>
-    <w:lsdException w:name="Medium Shading 1" w:semiHidden="0" w:uiPriority="63" w:unhideWhenUsed="0"/>
-    <w:lsdException w:name="Medium Shading 2" w:semiHidden="0" w:uiPriority="64" w:unhideWhenUsed="0"/>
-    <w:lsdException w:name="Medium List 1" w:semiHidden="0" w:uiPriority="65" w:unhideWhenUsed="0"/>
-    <w:lsdException w:name="Medium List 2" w:semiHidden="0" w:uiPriority="66" w:unhideWhenUsed="0"/>
-    <w:lsdException w:name="Medium Grid 1" w:semiHidden="0" w:uiPriority="67" w:unhideWhenUsed="0"/>
-    <w:lsdException w:name="Medium Grid 2" w:semiHidden="0" w:uiPriority="68" w:unhideWhenUsed="0"/>
-    <w:lsdException w:name="Medium Grid 3" w:semiHidden="0" w:uiPriority="69" w:unhideWhenUsed="0"/>
-    <w:lsdException w:name="Dark List" w:semiHidden="0" w:uiPriority="70" w:unhideWhenUsed="0"/>
-    <w:lsdException w:name="Colorful Shading" w:semiHidden="0" w:uiPriority="71" w:unhideWhenUsed="0"/>
-    <w:lsdException w:name="Colorful List" w:semiHidden="0" w:uiPriority="72" w:unhideWhenUsed="0"/>
-    <w:lsdException w:name="Colorful Grid" w:semiHidden="0" w:uiPriority="73" w:unhideWhenUsed="0"/>
-    <w:lsdException w:name="Light Shading Accent 1" w:semiHidden="0" w:uiPriority="60" w:unhideWhenUsed="0"/>
-    <w:lsdException w:name="Light List Accent 1" w:semiHidden="0" w:uiPriority="61" w:unhideWhenUsed="0"/>
-    <w:lsdException w:name="Light Grid Accent 1" w:semiHidden="0" w:uiPriority="62" w:unhideWhenUsed="0"/>
-    <w:lsdException w:name="Medium Shading 1 Accent 1" w:semiHidden="0" w:uiPriority="63" w:unhideWhenUsed="0"/>
-    <w:lsdException w:name="Medium Shading 2 Accent 1" w:semiHidden="0" w:uiPriority="64" w:unhideWhenUsed="0"/>
-    <w:lsdException w:name="Medium List 1 Accent 1" w:semiHidden="0" w:uiPriority="65" w:unhideWhenUsed="0"/>
-    <w:lsdException w:name="Revision" w:unhideWhenUsed="0"/>
-    <w:lsdException w:name="List Paragraph" w:semiHidden="0" w:uiPriority="34" w:unhideWhenUsed="0" w:qFormat="1"/>
-    <w:lsdException w:name="Quote" w:semiHidden="0" w:uiPriority="29" w:unhideWhenUsed="0" w:qFormat="1"/>
-    <w:lsdException w:name="Intense Quote" w:semiHidden="0" w:uiPriority="30" w:unhideWhenUsed="0" w:qFormat="1"/>
-    <w:lsdException w:name="Medium List 2 Accent 1" w:semiHidden="0" w:uiPriority="66" w:unhideWhenUsed="0"/>
-    <w:lsdException w:name="Medium Grid 1 Accent 1" w:semiHidden="0" w:uiPriority="67" w:unhideWhenUsed="0"/>
-    <w:lsdException w:name="Medium Grid 2 Accent 1" w:semiHidden="0" w:uiPriority="68" w:unhideWhenUsed="0"/>
-    <w:lsdException w:name="Medium Grid 3 Accent 1" w:semiHidden="0" w:uiPriority="69" w:unhideWhenUsed="0"/>
-    <w:lsdException w:name="Dark List Accent 1" w:semiHidden="0" w:uiPriority="70" w:unhideWhenUsed="0"/>
-    <w:lsdException w:name="Colorful Shading Accent 1" w:semiHidden="0" w:uiPriority="71" w:unhideWhenUsed="0"/>
-    <w:lsdException w:name="Colorful List Accent 1" w:semiHidden="0" w:uiPriority="72" w:unhideWhenUsed="0"/>
-    <w:lsdException w:name="Colorful Grid Accent 1" w:semiHidden="0" w:uiPriority="73" w:unhideWhenUsed="0"/>
-    <w:lsdException w:name="Light Shading Accent 2" w:semiHidden="0" w:uiPriority="60" w:unhideWhenUsed="0"/>
-    <w:lsdException w:name="Light List Accent 2" w:semiHidden="0" w:uiPriority="61" w:unhideWhenUsed="0"/>
-    <w:lsdException w:name="Light Grid Accent 2" w:semiHidden="0" w:uiPriority="62" w:unhideWhenUsed="0"/>
-    <w:lsdException w:name="Medium Shading 1 Accent 2" w:semiHidden="0" w:uiPriority="63" w:unhideWhenUsed="0"/>
-    <w:lsdException w:name="Medium Shading 2 Accent 2" w:semiHidden="0" w:uiPriority="64" w:unhideWhenUsed="0"/>
-    <w:lsdException w:name="Medium List 1 Accent 2" w:semiHidden="0" w:uiPriority="65" w:unhideWhenUsed="0"/>
-    <w:lsdException w:name="Medium List 2 Accent 2" w:semiHidden="0" w:uiPriority="66" w:unhideWhenUsed="0"/>
-    <w:lsdException w:name="Medium Grid 1 Accent 2" w:semiHidden="0" w:uiPriority="67" w:unhideWhenUsed="0"/>
-    <w:lsdException w:name="Medium Grid 2 Accent 2" w:semiHidden="0" w:uiPriority="68" w:unhideWhenUsed="0"/>
-    <w:lsdException w:name="Medium Grid 3 Accent 2" w:semiHidden="0" w:uiPriority="69" w:unhideWhenUsed="0"/>
-    <w:lsdException w:name="Dark List Accent 2" w:semiHidden="0" w:uiPriority="70" w:unhideWhenUsed="0"/>
-    <w:lsdException w:name="Colorful Shading Accent 2" w:semiHidden="0" w:uiPriority="71" w:unhideWhenUsed="0"/>
-    <w:lsdException w:name="Colorful List Accent 2" w:semiHidden="0" w:uiPriority="72" w:unhideWhenUsed="0"/>
-    <w:lsdException w:name="Colorful Grid Accent 2" w:semiHidden="0" w:uiPriority="73" w:unhideWhenUsed="0"/>
-    <w:lsdException w:name="Light Shading Accent 3" w:semiHidden="0" w:uiPriority="60" w:unhideWhenUsed="0"/>
-    <w:lsdException w:name="Light List Accent 3" w:semiHidden="0" w:uiPriority="61" w:unhideWhenUsed="0"/>
-    <w:lsdException w:name="Light Grid Accent 3" w:semiHidden="0" w:uiPriority="62" w:unhideWhenUsed="0"/>
-    <w:lsdException w:name="Medium Shading 1 Accent 3" w:semiHidden="0" w:uiPriority="63" w:unhideWhenUsed="0"/>
-    <w:lsdException w:name="Medium Shading 2 Accent 3" w:semiHidden="0" w:uiPriority="64" w:unhideWhenUsed="0"/>
-    <w:lsdException w:name="Medium List 1 Accent 3" w:semiHidden="0" w:uiPriority="65" w:unhideWhenUsed="0"/>
-    <w:lsdException w:name="Medium List 2 Accent 3" w:semiHidden="0" w:uiPriority="66" w:unhideWhenUsed="0"/>
-    <w:lsdException w:name="Medium Grid 1 Accent 3" w:semiHidden="0" w:uiPriority="67" w:unhideWhenUsed="0"/>
-    <w:lsdException w:name="Medium Grid 2 Accent 3" w:semiHidden="0" w:uiPriority="68" w:unhideWhenUsed="0"/>
-    <w:lsdException w:name="Medium Grid 3 Accent 3" w:semiHidden="0" w:uiPriority="69" w:unhideWhenUsed="0"/>
-    <w:lsdException w:name="Dark List Accent 3" w:semiHidden="0" w:uiPriority="70" w:unhideWhenUsed="0"/>
-    <w:lsdException w:name="Colorful Shading Accent 3" w:semiHidden="0" w:uiPriority="71" w:unhideWhenUsed="0"/>
-    <w:lsdException w:name="Colorful List Accent 3" w:semiHidden="0" w:uiPriority="72" w:unhideWhenUsed="0"/>
-    <w:lsdException w:name="Colorful Grid Accent 3" w:semiHidden="0" w:uiPriority="73" w:unhideWhenUsed="0"/>
-    <w:lsdException w:name="Light Shading Accent 4" w:semiHidden="0" w:uiPriority="60" w:unhideWhenUsed="0"/>
-    <w:lsdException w:name="Light List Accent 4" w:semiHidden="0" w:uiPriority="61" w:unhideWhenUsed="0"/>
-    <w:lsdException w:name="Light Grid Accent 4" w:semiHidden="0" w:uiPriority="62" w:unhideWhenUsed="0"/>
-    <w:lsdException w:name="Medium Shading 1 Accent 4" w:semiHidden="0" w:uiPriority="63" w:unhideWhenUsed="0"/>
-    <w:lsdException w:name="Medium Shading 2 Accent 4" w:semiHidden="0" w:uiPriority="64" w:unhideWhenUsed="0"/>
-    <w:lsdException w:name="Medium List 1 Accent 4" w:semiHidden="0" w:uiPriority="65" w:unhideWhenUsed="0"/>
-    <w:lsdException w:name="Medium List 2 Accent 4" w:semiHidden="0" w:uiPriority="66" w:unhideWhenUsed="0"/>
-    <w:lsdException w:name="Medium Grid 1 Accent 4" w:semiHidden="0" w:uiPriority="67" w:unhideWhenUsed="0"/>
-    <w:lsdException w:name="Medium Grid 2 Accent 4" w:semiHidden="0" w:uiPriority="68" w:unhideWhenUsed="0"/>
-    <w:lsdException w:name="Medium Grid 3 Accent 4" w:semiHidden="0" w:uiPriority="69" w:unhideWhenUsed="0"/>
-    <w:lsdException w:name="Dark List Accent 4" w:semiHidden="0" w:uiPriority="70" w:unhideWhenUsed="0"/>
-    <w:lsdException w:name="Colorful Shading Accent 4" w:semiHidden="0" w:uiPriority="71" w:unhideWhenUsed="0"/>
-    <w:lsdException w:name="Colorful List Accent 4" w:semiHidden="0" w:uiPriority="72" w:unhideWhenUsed="0"/>
-    <w:lsdException w:name="Colorful Grid Accent 4" w:semiHidden="0" w:uiPriority="73" w:unhideWhenUsed="0"/>
-    <w:lsdException w:name="Light Shading Accent 5" w:semiHidden="0" w:uiPriority="60" w:unhideWhenUsed="0"/>
-    <w:lsdException w:name="Light List Accent 5" w:semiHidden="0" w:uiPriority="61" w:unhideWhenUsed="0"/>
-    <w:lsdException w:name="Light Grid Accent 5" w:semiHidden="0" w:uiPriority="62" w:unhideWhenUsed="0"/>
-    <w:lsdException w:name="Medium Shading 1 Accent 5" w:semiHidden="0" w:uiPriority="63" w:unhideWhenUsed="0"/>
-    <w:lsdException w:name="Medium Shading 2 Accent 5" w:semiHidden="0" w:uiPriority="64" w:unhideWhenUsed="0"/>
-    <w:lsdException w:name="Medium List 1 Accent 5" w:semiHidden="0" w:uiPriority="65" w:unhideWhenUsed="0"/>
-    <w:lsdException w:name="Medium List 2 Accent 5" w:semiHidden="0" w:uiPriority="66" w:unhideWhenUsed="0"/>
-    <w:lsdException w:name="Medium Grid 1 Accent 5" w:semiHidden="0" w:uiPriority="67" w:unhideWhenUsed="0"/>
-    <w:lsdException w:name="Medium Grid 2 Accent 5" w:semiHidden="0" w:uiPriority="68" w:unhideWhenUsed="0"/>
-    <w:lsdException w:name="Medium Grid 3 Accent 5" w:semiHidden="0" w:uiPriority="69" w:unhideWhenUsed="0"/>
-    <w:lsdException w:name="Dark List Accent 5" w:semiHidden="0" w:uiPriority="70" w:unhideWhenUsed="0"/>
-    <w:lsdException w:name="Colorful Shading Accent 5" w:semiHidden="0" w:uiPriority="71" w:unhideWhenUsed="0"/>
-    <w:lsdException w:name="Colorful List Accent 5" w:semiHidden="0" w:uiPriority="72" w:unhideWhenUsed="0"/>
-    <w:lsdException w:name="Colorful Grid Accent 5" w:semiHidden="0" w:uiPriority="73" w:unhideWhenUsed="0"/>
-    <w:lsdException w:name="Light Shading Accent 6" w:semiHidden="0" w:uiPriority="60" w:unhideWhenUsed="0"/>
-    <w:lsdException w:name="Light List Accent 6" w:semiHidden="0" w:uiPriority="61" w:unhideWhenUsed="0"/>
-    <w:lsdException w:name="Light Grid Accent 6" w:semiHidden="0" w:uiPriority="62" w:unhideWhenUsed="0"/>
-    <w:lsdException w:name="Medium Shading 1 Accent 6" w:semiHidden="0" w:uiPriority="63" w:unhideWhenUsed="0"/>
-    <w:lsdException w:name="Medium Shading 2 Accent 6" w:semiHidden="0" w:uiPriority="64" w:unhideWhenUsed="0"/>
-    <w:lsdException w:name="Medium List 1 Accent 6" w:semiHidden="0" w:uiPriority="65" w:unhideWhenUsed="0"/>
-    <w:lsdException w:name="Medium List 2 Accent 6" w:semiHidden="0" w:uiPriority="66" w:unhideWhenUsed="0"/>
-    <w:lsdException w:name="Medium Grid 1 Accent 6" w:semiHidden="0" w:uiPriority="67" w:unhideWhenUsed="0"/>
-    <w:lsdException w:name="Medium Grid 2 Accent 6" w:semiHidden="0" w:uiPriority="68" w:unhideWhenUsed="0"/>
-    <w:lsdException w:name="Medium Grid 3 Accent 6" w:semiHidden="0" w:uiPriority="69" w:unhideWhenUsed="0"/>
-    <w:lsdException w:name="Dark List Accent 6" w:semiHidden="0" w:uiPriority="70" w:unhideWhenUsed="0"/>
-    <w:lsdException w:name="Colorful Shading Accent 6" w:semiHidden="0" w:uiPriority="71" w:unhideWhenUsed="0"/>
-    <w:lsdException w:name="Colorful List Accent 6" w:semiHidden="0" w:uiPriority="72" w:unhideWhenUsed="0"/>
-    <w:lsdException w:name="Colorful Grid Accent 6" w:semiHidden="0" w:uiPriority="73" w:unhideWhenUsed="0"/>
-    <w:lsdException w:name="Subtle Emphasis" w:semiHidden="0" w:uiPriority="19" w:unhideWhenUsed="0" w:qFormat="1"/>
-    <w:lsdException w:name="Intense Emphasis" w:semiHidden="0" w:uiPriority="21" w:unhideWhenUsed="0" w:qFormat="1"/>
-    <w:lsdException w:name="Subtle Reference" w:semiHidden="0" w:uiPriority="31" w:unhideWhenUsed="0" w:qFormat="1"/>
-    <w:lsdException w:name="Intense Reference" w:semiHidden="0" w:uiPriority="32" w:unhideWhenUsed="0" w:qFormat="1"/>
-    <w:lsdException w:name="Book Title" w:semiHidden="0" w:uiPriority="33" w:unhideWhenUsed="0" w:qFormat="1"/>
-    <w:lsdException w:name="Bibliography" w:uiPriority="37"/>
-    <w:lsdException w:name="TOC Heading" w:uiPriority="39" w:qFormat="1"/>
-  </w:latentStyles>
-  <w:style w:type="paragraph" w:default="1" w:styleId="Normal">
-    <w:name w:val="Normal"/>
-    <w:qFormat/>
-  </w:style>
-  <w:style w:type="character" w:default="1" w:styleId="Fuentedeprrafopredeter">
-    <w:name w:val="Default Paragraph Font"/>
-    <w:uiPriority w:val="1"/>
-    <w:semiHidden/>
-    <w:unhideWhenUsed/>
-  </w:style>
-  <w:style w:type="table" w:default="1" w:styleId="Tablanormal">
-    <w:name w:val="Normal Table"/>
-    <w:uiPriority w:val="99"/>
-    <w:semiHidden/>
-    <w:unhideWhenUsed/>
-    <w:qFormat/>
-    <w:tblPr>
-      <w:tblInd w:w="0" w:type="dxa"/>
-      <w:tblCellMar>
-        <w:top w:w="0" w:type="dxa"/>
-        <w:left w:w="108" w:type="dxa"/>
-        <w:bottom w:w="0" w:type="dxa"/>
-        <w:right w:w="108" w:type="dxa"/>
-      </w:tblCellMar>
-    </w:tblPr>
-  </w:style>
-  <w:style w:type="numbering" w:default="1" w:styleId="Sinlista">
-    <w:name w:val="No List"/>
-    <w:uiPriority w:val="99"/>
-    <w:semiHidden/>
-    <w:unhideWhenUsed/>
-  </w:style>
-  <w:style w:type="character" w:styleId="Textodelmarcadordeposicin">
-    <w:name w:val="Placeholder Text"/>
-    <w:basedOn w:val="Fuentedeprrafopredeter"/>
-    <w:uiPriority w:val="99"/>
-    <w:semiHidden/>
-    <w:rsid w:val="007D6E54"/>
-    <w:rPr>
-      <w:color w:val="808080"/>
-    </w:rPr>
-  </w:style>
-</w:styles>
-</file>
-
-<file path=word/glossary/webSettings.xml><?xml version="1.0" encoding="utf-8"?>
-<w:webSettings xmlns:r="http://schemas.openxmlformats.org/officeDocument/2006/relationships" xmlns:w="http://schemas.openxmlformats.org/wordprocessingml/2006/main">
-  <w:optimizeForBrowser/>
-</w:webSettings>
 </file>
 
 <file path=word/theme/theme1.xml><?xml version="1.0" encoding="utf-8"?>
@@ -3697,7 +3960,7 @@
   <a:extraClrSchemeLst/>
   <a:extLst>
     <a:ext uri="{05A4C25C-085E-4340-85A3-A5531E510DB2}">
-      <thm15:themeFamily xmlns:thm15="http://schemas.microsoft.com/office/thememl/2012/main" xmlns="" name="Office Theme" id="{62F939B6-93AF-4DB8-9C6B-D6C7DFDC589F}" vid="{4A3C46E8-61CC-4603-A589-7422A47A8E4A}"/>
+      <thm15:themeFamily xmlns:thm15="http://schemas.microsoft.com/office/thememl/2012/main" name="Office Theme" id="{62F939B6-93AF-4DB8-9C6B-D6C7DFDC589F}" vid="{4A3C46E8-61CC-4603-A589-7422A47A8E4A}"/>
     </a:ext>
   </a:extLst>
 </a:theme>

</xml_diff>